<commit_message>
fix report and graphs
</commit_message>
<xml_diff>
--- a/Learning_to_Route/Report.docx
+++ b/Learning_to_Route/Report.docx
@@ -1,6 +1,6 @@
 
 <file path=word/document.xml><?xml version="1.0" encoding="utf-8"?>
-<w:document xmlns:wpc="http://schemas.microsoft.com/office/word/2010/wordprocessingCanvas" xmlns:cx="http://schemas.microsoft.com/office/drawing/2014/chartex" xmlns:cx1="http://schemas.microsoft.com/office/drawing/2015/9/8/chartex" xmlns:cx2="http://schemas.microsoft.com/office/drawing/2015/10/21/chartex" xmlns:cx3="http://schemas.microsoft.com/office/drawing/2016/5/9/chartex" xmlns:cx4="http://schemas.microsoft.com/office/drawing/2016/5/10/chartex" xmlns:cx5="http://schemas.microsoft.com/office/drawing/2016/5/11/chartex" xmlns:cx6="http://schemas.microsoft.com/office/drawing/2016/5/12/chartex" xmlns:cx7="http://schemas.microsoft.com/office/drawing/2016/5/13/chartex" xmlns:cx8="http://schemas.microsoft.com/office/drawing/2016/5/14/chartex" xmlns:mc="http://schemas.openxmlformats.org/markup-compatibility/2006" xmlns:aink="http://schemas.microsoft.com/office/drawing/2016/ink" xmlns:am3d="http://schemas.microsoft.com/office/drawing/2017/model3d" xmlns:o="urn:schemas-microsoft-com:office:office" xmlns:r="http://schemas.openxmlformats.org/officeDocument/2006/relationships" xmlns:m="http://schemas.openxmlformats.org/officeDocument/2006/math" xmlns:v="urn:schemas-microsoft-com:vml" xmlns:wp14="http://schemas.microsoft.com/office/word/2010/wordprocessingDrawing" xmlns:wp="http://schemas.openxmlformats.org/drawingml/2006/wordprocessingDrawing" xmlns:w10="urn:schemas-microsoft-com:office:word" xmlns:w="http://schemas.openxmlformats.org/wordprocessingml/2006/main" xmlns:w14="http://schemas.microsoft.com/office/word/2010/wordml" xmlns:w15="http://schemas.microsoft.com/office/word/2012/wordml" xmlns:w16cid="http://schemas.microsoft.com/office/word/2016/wordml/cid" xmlns:w16se="http://schemas.microsoft.com/office/word/2015/wordml/symex" xmlns:wpg="http://schemas.microsoft.com/office/word/2010/wordprocessingGroup" xmlns:wpi="http://schemas.microsoft.com/office/word/2010/wordprocessingInk" xmlns:wne="http://schemas.microsoft.com/office/word/2006/wordml" xmlns:wps="http://schemas.microsoft.com/office/word/2010/wordprocessingShape" mc:Ignorable="w14 w15 w16se w16cid wp14">
+<w:document xmlns:wpc="http://schemas.microsoft.com/office/word/2010/wordprocessingCanvas" xmlns:cx="http://schemas.microsoft.com/office/drawing/2014/chartex" xmlns:cx1="http://schemas.microsoft.com/office/drawing/2015/9/8/chartex" xmlns:cx2="http://schemas.microsoft.com/office/drawing/2015/10/21/chartex" xmlns:cx3="http://schemas.microsoft.com/office/drawing/2016/5/9/chartex" xmlns:cx4="http://schemas.microsoft.com/office/drawing/2016/5/10/chartex" xmlns:cx5="http://schemas.microsoft.com/office/drawing/2016/5/11/chartex" xmlns:cx6="http://schemas.microsoft.com/office/drawing/2016/5/12/chartex" xmlns:cx7="http://schemas.microsoft.com/office/drawing/2016/5/13/chartex" xmlns:cx8="http://schemas.microsoft.com/office/drawing/2016/5/14/chartex" xmlns:mc="http://schemas.openxmlformats.org/markup-compatibility/2006" xmlns:aink="http://schemas.microsoft.com/office/drawing/2016/ink" xmlns:am3d="http://schemas.microsoft.com/office/drawing/2017/model3d" xmlns:o="urn:schemas-microsoft-com:office:office" xmlns:r="http://schemas.openxmlformats.org/officeDocument/2006/relationships" xmlns:m="http://schemas.openxmlformats.org/officeDocument/2006/math" xmlns:v="urn:schemas-microsoft-com:vml" xmlns:wp14="http://schemas.microsoft.com/office/word/2010/wordprocessingDrawing" xmlns:wp="http://schemas.openxmlformats.org/drawingml/2006/wordprocessingDrawing" xmlns:w10="urn:schemas-microsoft-com:office:word" xmlns:w="http://schemas.openxmlformats.org/wordprocessingml/2006/main" xmlns:w14="http://schemas.microsoft.com/office/word/2010/wordml" xmlns:w15="http://schemas.microsoft.com/office/word/2012/wordml" xmlns:w16cex="http://schemas.microsoft.com/office/word/2018/wordml/cex" xmlns:w16cid="http://schemas.microsoft.com/office/word/2016/wordml/cid" xmlns:w16="http://schemas.microsoft.com/office/word/2018/wordml" xmlns:w16se="http://schemas.microsoft.com/office/word/2015/wordml/symex" xmlns:wpg="http://schemas.microsoft.com/office/word/2010/wordprocessingGroup" xmlns:wpi="http://schemas.microsoft.com/office/word/2010/wordprocessingInk" xmlns:wne="http://schemas.microsoft.com/office/word/2006/wordml" xmlns:wps="http://schemas.microsoft.com/office/word/2010/wordprocessingShape" mc:Ignorable="w14 w15 w16se w16cid w16 w16cex wp14">
   <w:body>
     <w:p>
       <w:pPr>
@@ -1119,7 +1119,6 @@
     <w:p>
       <w:pPr>
         <w:rPr>
-          <w:rFonts w:hint="cs"/>
           <w:b/>
           <w:bCs/>
           <w:noProof/>
@@ -1144,7 +1143,7 @@
           <w:szCs w:val="36"/>
         </w:rPr>
       </w:pPr>
-      <w:bookmarkStart w:id="12" w:name="_Toc46933556"/>
+      <w:bookmarkStart w:id="6" w:name="_Toc46933556"/>
       <w:r>
         <w:rPr>
           <w:sz w:val="36"/>
@@ -1153,7 +1152,7 @@
         <w:lastRenderedPageBreak/>
         <w:t>Introduction</w:t>
       </w:r>
-      <w:bookmarkEnd w:id="12"/>
+      <w:bookmarkEnd w:id="6"/>
     </w:p>
     <w:p>
       <w:pPr>
@@ -1181,51 +1180,7 @@
           <w:szCs w:val="24"/>
           <w:shd w:val="clear" w:color="auto" w:fill="FFFFFF"/>
         </w:rPr>
-        <w:t xml:space="preserve">Valadarsky, A., </w:t>
-      </w:r>
-      <w:proofErr w:type="spellStart"/>
-      <w:r>
-        <w:rPr>
-          <w:rFonts w:cstheme="minorHAnsi"/>
-          <w:color w:val="222222"/>
-          <w:sz w:val="24"/>
-          <w:szCs w:val="24"/>
-          <w:shd w:val="clear" w:color="auto" w:fill="FFFFFF"/>
-        </w:rPr>
-        <w:t>Schapira</w:t>
-      </w:r>
-      <w:proofErr w:type="spellEnd"/>
-      <w:r>
-        <w:rPr>
-          <w:rFonts w:cstheme="minorHAnsi"/>
-          <w:color w:val="222222"/>
-          <w:sz w:val="24"/>
-          <w:szCs w:val="24"/>
-          <w:shd w:val="clear" w:color="auto" w:fill="FFFFFF"/>
-        </w:rPr>
-        <w:t xml:space="preserve">, M., </w:t>
-      </w:r>
-      <w:proofErr w:type="spellStart"/>
-      <w:r>
-        <w:rPr>
-          <w:rFonts w:cstheme="minorHAnsi"/>
-          <w:color w:val="222222"/>
-          <w:sz w:val="24"/>
-          <w:szCs w:val="24"/>
-          <w:shd w:val="clear" w:color="auto" w:fill="FFFFFF"/>
-        </w:rPr>
-        <w:t>Shahaf</w:t>
-      </w:r>
-      <w:proofErr w:type="spellEnd"/>
-      <w:r>
-        <w:rPr>
-          <w:rFonts w:cstheme="minorHAnsi"/>
-          <w:color w:val="222222"/>
-          <w:sz w:val="24"/>
-          <w:szCs w:val="24"/>
-          <w:shd w:val="clear" w:color="auto" w:fill="FFFFFF"/>
-        </w:rPr>
-        <w:t>, D., &amp; Tamar, A. (2017, November). Learning to route. In </w:t>
+        <w:t>Valadarsky, A., Schapira, M., Shahaf, D., &amp; Tamar, A. (2017, November). Learning to route. In </w:t>
       </w:r>
       <w:r>
         <w:rPr>
@@ -1624,7 +1579,7 @@
           <w:szCs w:val="36"/>
         </w:rPr>
       </w:pPr>
-      <w:bookmarkStart w:id="13" w:name="_Toc46933557"/>
+      <w:bookmarkStart w:id="7" w:name="_Toc46933557"/>
       <w:r>
         <w:rPr>
           <w:sz w:val="36"/>
@@ -1633,7 +1588,7 @@
         <w:lastRenderedPageBreak/>
         <w:t>Representing the Problem</w:t>
       </w:r>
-      <w:bookmarkEnd w:id="13"/>
+      <w:bookmarkEnd w:id="7"/>
     </w:p>
     <w:p>
       <w:pPr>
@@ -1814,7 +1769,7 @@
           <v:shape id="_x0000_i1025" type="#_x0000_t75" style="width:18pt;height:15pt" o:ole="">
             <v:imagedata r:id="rId8" o:title=""/>
           </v:shape>
-          <o:OLEObject Type="Embed" ProgID="Equation.DSMT4" ShapeID="_x0000_i1025" DrawAspect="Content" ObjectID="_1657548577" r:id="rId9"/>
+          <o:OLEObject Type="Embed" ProgID="Equation.DSMT4" ShapeID="_x0000_i1025" DrawAspect="Content" ObjectID="_1657631588" r:id="rId9"/>
         </w:object>
       </w:r>
       <w:r>
@@ -1879,7 +1834,7 @@
           <v:shape id="_x0000_i1026" type="#_x0000_t75" style="width:6.95pt;height:13pt" o:ole="">
             <v:imagedata r:id="rId10" o:title=""/>
           </v:shape>
-          <o:OLEObject Type="Embed" ProgID="Equation.DSMT4" ShapeID="_x0000_i1026" DrawAspect="Content" ObjectID="_1657548578" r:id="rId11"/>
+          <o:OLEObject Type="Embed" ProgID="Equation.DSMT4" ShapeID="_x0000_i1026" DrawAspect="Content" ObjectID="_1657631589" r:id="rId11"/>
         </w:object>
       </w:r>
       <w:r>
@@ -1904,7 +1859,7 @@
           <v:shape id="_x0000_i1027" type="#_x0000_t75" style="width:10pt;height:15pt" o:ole="">
             <v:imagedata r:id="rId12" o:title=""/>
           </v:shape>
-          <o:OLEObject Type="Embed" ProgID="Equation.DSMT4" ShapeID="_x0000_i1027" DrawAspect="Content" ObjectID="_1657548579" r:id="rId13"/>
+          <o:OLEObject Type="Embed" ProgID="Equation.DSMT4" ShapeID="_x0000_i1027" DrawAspect="Content" ObjectID="_1657631590" r:id="rId13"/>
         </w:object>
       </w:r>
       <w:r>
@@ -2062,10 +2017,10 @@
           <w:shd w:val="clear" w:color="auto" w:fill="FFFFFF"/>
         </w:rPr>
         <w:object w:dxaOrig="5840" w:dyaOrig="700" w14:anchorId="56C13628">
-          <v:shape id="_x0000_i1128" type="#_x0000_t75" style="width:292pt;height:35pt" o:ole="">
+          <v:shape id="_x0000_i1028" type="#_x0000_t75" style="width:292pt;height:35pt" o:ole="">
             <v:imagedata r:id="rId14" o:title=""/>
           </v:shape>
-          <o:OLEObject Type="Embed" ProgID="Equation.DSMT4" ShapeID="_x0000_i1128" DrawAspect="Content" ObjectID="_1657548580" r:id="rId15"/>
+          <o:OLEObject Type="Embed" ProgID="Equation.DSMT4" ShapeID="_x0000_i1028" DrawAspect="Content" ObjectID="_1657631591" r:id="rId15"/>
         </w:object>
       </w:r>
     </w:p>
@@ -2154,7 +2109,7 @@
           <w:szCs w:val="36"/>
         </w:rPr>
       </w:pPr>
-      <w:bookmarkStart w:id="14" w:name="_Toc46933558"/>
+      <w:bookmarkStart w:id="8" w:name="_Toc46933558"/>
       <w:r>
         <w:rPr>
           <w:sz w:val="36"/>
@@ -2170,7 +2125,7 @@
         </w:rPr>
         <w:t xml:space="preserve"> – Baseline</w:t>
       </w:r>
-      <w:bookmarkEnd w:id="14"/>
+      <w:bookmarkEnd w:id="8"/>
     </w:p>
     <w:p>
       <w:r>
@@ -2287,7 +2242,7 @@
           <v:shape id="_x0000_i1029" type="#_x0000_t75" style="width:113pt;height:75pt" o:ole="">
             <v:imagedata r:id="rId16" o:title=""/>
           </v:shape>
-          <o:OLEObject Type="Embed" ProgID="Equation.DSMT4" ShapeID="_x0000_i1029" DrawAspect="Content" ObjectID="_1657548581" r:id="rId17"/>
+          <o:OLEObject Type="Embed" ProgID="Equation.DSMT4" ShapeID="_x0000_i1029" DrawAspect="Content" ObjectID="_1657631592" r:id="rId17"/>
         </w:object>
       </w:r>
     </w:p>
@@ -2330,7 +2285,7 @@
           <v:shape id="_x0000_i1030" type="#_x0000_t75" style="width:351pt;height:256pt" o:ole="">
             <v:imagedata r:id="rId18" o:title=""/>
           </v:shape>
-          <o:OLEObject Type="Embed" ProgID="Equation.DSMT4" ShapeID="_x0000_i1030" DrawAspect="Content" ObjectID="_1657548582" r:id="rId19"/>
+          <o:OLEObject Type="Embed" ProgID="Equation.DSMT4" ShapeID="_x0000_i1030" DrawAspect="Content" ObjectID="_1657631593" r:id="rId19"/>
         </w:object>
       </w:r>
     </w:p>
@@ -2401,7 +2356,6 @@
         </w:rPr>
         <w:t>"</w:t>
       </w:r>
-      <w:proofErr w:type="spellStart"/>
       <w:r>
         <w:rPr>
           <w:rFonts w:cstheme="minorHAnsi"/>
@@ -2412,7 +2366,6 @@
         </w:rPr>
         <w:t>Gurobi</w:t>
       </w:r>
-      <w:proofErr w:type="spellEnd"/>
       <w:r>
         <w:rPr>
           <w:rFonts w:cstheme="minorHAnsi"/>
@@ -2481,7 +2434,7 @@
           <v:shape id="_x0000_i1031" type="#_x0000_t75" style="width:101pt;height:26pt" o:ole="">
             <v:imagedata r:id="rId20" o:title=""/>
           </v:shape>
-          <o:OLEObject Type="Embed" ProgID="Equation.DSMT4" ShapeID="_x0000_i1031" DrawAspect="Content" ObjectID="_1657548583" r:id="rId21"/>
+          <o:OLEObject Type="Embed" ProgID="Equation.DSMT4" ShapeID="_x0000_i1031" DrawAspect="Content" ObjectID="_1657631594" r:id="rId21"/>
         </w:object>
       </w:r>
       <w:r>
@@ -2502,7 +2455,7 @@
           <v:shape id="_x0000_i1032" type="#_x0000_t75" style="width:102pt;height:26pt" o:ole="">
             <v:imagedata r:id="rId22" o:title=""/>
           </v:shape>
-          <o:OLEObject Type="Embed" ProgID="Equation.DSMT4" ShapeID="_x0000_i1032" DrawAspect="Content" ObjectID="_1657548584" r:id="rId23"/>
+          <o:OLEObject Type="Embed" ProgID="Equation.DSMT4" ShapeID="_x0000_i1032" DrawAspect="Content" ObjectID="_1657631595" r:id="rId23"/>
         </w:object>
       </w:r>
       <w:r>
@@ -2563,7 +2516,7 @@
           <w:szCs w:val="36"/>
         </w:rPr>
       </w:pPr>
-      <w:bookmarkStart w:id="15" w:name="_Toc46933559"/>
+      <w:bookmarkStart w:id="9" w:name="_Toc46933559"/>
       <w:r>
         <w:rPr>
           <w:sz w:val="36"/>
@@ -2586,7 +2539,7 @@
         </w:rPr>
         <w:t xml:space="preserve"> - Baseline</w:t>
       </w:r>
-      <w:bookmarkEnd w:id="15"/>
+      <w:bookmarkEnd w:id="9"/>
     </w:p>
     <w:p>
       <w:pPr>
@@ -2742,7 +2695,7 @@
           <v:shape id="_x0000_i1033" type="#_x0000_t75" style="width:12pt;height:16pt" o:ole="">
             <v:imagedata r:id="rId24" o:title=""/>
           </v:shape>
-          <o:OLEObject Type="Embed" ProgID="Equation.DSMT4" ShapeID="_x0000_i1033" DrawAspect="Content" ObjectID="_1657548585" r:id="rId25"/>
+          <o:OLEObject Type="Embed" ProgID="Equation.DSMT4" ShapeID="_x0000_i1033" DrawAspect="Content" ObjectID="_1657631596" r:id="rId25"/>
         </w:object>
       </w:r>
       <w:r>
@@ -2774,7 +2727,7 @@
           <v:shape id="_x0000_i1034" type="#_x0000_t75" style="width:406.6pt;height:61.45pt" o:ole="">
             <v:imagedata r:id="rId26" o:title=""/>
           </v:shape>
-          <o:OLEObject Type="Embed" ProgID="Equation.DSMT4" ShapeID="_x0000_i1034" DrawAspect="Content" ObjectID="_1657548586" r:id="rId27"/>
+          <o:OLEObject Type="Embed" ProgID="Equation.DSMT4" ShapeID="_x0000_i1034" DrawAspect="Content" ObjectID="_1657631597" r:id="rId27"/>
         </w:object>
       </w:r>
     </w:p>
@@ -2796,7 +2749,7 @@
           <v:shape id="_x0000_i1035" type="#_x0000_t75" style="width:430.85pt;height:98.4pt" o:ole="">
             <v:imagedata r:id="rId28" o:title=""/>
           </v:shape>
-          <o:OLEObject Type="Embed" ProgID="Equation.DSMT4" ShapeID="_x0000_i1035" DrawAspect="Content" ObjectID="_1657548587" r:id="rId29"/>
+          <o:OLEObject Type="Embed" ProgID="Equation.DSMT4" ShapeID="_x0000_i1035" DrawAspect="Content" ObjectID="_1657631598" r:id="rId29"/>
         </w:object>
       </w:r>
     </w:p>
@@ -2892,7 +2845,7 @@
           <v:shape id="_x0000_i1036" type="#_x0000_t75" style="width:127pt;height:52pt" o:ole="">
             <v:imagedata r:id="rId30" o:title=""/>
           </v:shape>
-          <o:OLEObject Type="Embed" ProgID="Equation.DSMT4" ShapeID="_x0000_i1036" DrawAspect="Content" ObjectID="_1657548588" r:id="rId31"/>
+          <o:OLEObject Type="Embed" ProgID="Equation.DSMT4" ShapeID="_x0000_i1036" DrawAspect="Content" ObjectID="_1657631599" r:id="rId31"/>
         </w:object>
       </w:r>
     </w:p>
@@ -2915,7 +2868,7 @@
           <v:shape id="_x0000_i1037" type="#_x0000_t75" style="width:168.95pt;height:82pt" o:ole="">
             <v:imagedata r:id="rId32" o:title=""/>
           </v:shape>
-          <o:OLEObject Type="Embed" ProgID="Equation.DSMT4" ShapeID="_x0000_i1037" DrawAspect="Content" ObjectID="_1657548589" r:id="rId33"/>
+          <o:OLEObject Type="Embed" ProgID="Equation.DSMT4" ShapeID="_x0000_i1037" DrawAspect="Content" ObjectID="_1657631600" r:id="rId33"/>
         </w:object>
       </w:r>
     </w:p>
@@ -2948,7 +2901,7 @@
           <v:shape id="_x0000_i1038" type="#_x0000_t75" style="width:142pt;height:20pt" o:ole="">
             <v:imagedata r:id="rId34" o:title=""/>
           </v:shape>
-          <o:OLEObject Type="Embed" ProgID="Equation.DSMT4" ShapeID="_x0000_i1038" DrawAspect="Content" ObjectID="_1657548590" r:id="rId35"/>
+          <o:OLEObject Type="Embed" ProgID="Equation.DSMT4" ShapeID="_x0000_i1038" DrawAspect="Content" ObjectID="_1657631601" r:id="rId35"/>
         </w:object>
       </w:r>
     </w:p>
@@ -2968,10 +2921,10 @@
           <w:position w:val="-54"/>
         </w:rPr>
         <w:object w:dxaOrig="2360" w:dyaOrig="1160" w14:anchorId="26B589BA">
-          <v:shape id="_x0000_i1039" type="#_x0000_t75" style="width:118pt;height:58pt" o:ole="">
+          <v:shape id="_x0000_i1039" type="#_x0000_t75" style="width:118pt;height:58.1pt" o:ole="">
             <v:imagedata r:id="rId36" o:title=""/>
           </v:shape>
-          <o:OLEObject Type="Embed" ProgID="Equation.DSMT4" ShapeID="_x0000_i1039" DrawAspect="Content" ObjectID="_1657548591" r:id="rId37"/>
+          <o:OLEObject Type="Embed" ProgID="Equation.DSMT4" ShapeID="_x0000_i1039" DrawAspect="Content" ObjectID="_1657631602" r:id="rId37"/>
         </w:object>
       </w:r>
     </w:p>
@@ -3001,10 +2954,10 @@
           <w:szCs w:val="24"/>
         </w:rPr>
         <w:object w:dxaOrig="2020" w:dyaOrig="520" w14:anchorId="7CAF4573">
-          <v:shape id="_x0000_i1040" type="#_x0000_t75" style="width:101pt;height:26pt" o:ole="">
+          <v:shape id="_x0000_i1040" type="#_x0000_t75" style="width:100.9pt;height:26pt" o:ole="">
             <v:imagedata r:id="rId20" o:title=""/>
           </v:shape>
-          <o:OLEObject Type="Embed" ProgID="Equation.DSMT4" ShapeID="_x0000_i1040" DrawAspect="Content" ObjectID="_1657548592" r:id="rId38"/>
+          <o:OLEObject Type="Embed" ProgID="Equation.DSMT4" ShapeID="_x0000_i1040" DrawAspect="Content" ObjectID="_1657631603" r:id="rId38"/>
         </w:object>
       </w:r>
       <w:r>
@@ -3025,10 +2978,10 @@
           <w:szCs w:val="24"/>
         </w:rPr>
         <w:object w:dxaOrig="2020" w:dyaOrig="520" w14:anchorId="49790FC8">
-          <v:shape id="_x0000_i1041" type="#_x0000_t75" style="width:101pt;height:26pt" o:ole="">
+          <v:shape id="_x0000_i1041" type="#_x0000_t75" style="width:100.9pt;height:26pt" o:ole="">
             <v:imagedata r:id="rId39" o:title=""/>
           </v:shape>
-          <o:OLEObject Type="Embed" ProgID="Equation.DSMT4" ShapeID="_x0000_i1041" DrawAspect="Content" ObjectID="_1657548593" r:id="rId40"/>
+          <o:OLEObject Type="Embed" ProgID="Equation.DSMT4" ShapeID="_x0000_i1041" DrawAspect="Content" ObjectID="_1657631604" r:id="rId40"/>
         </w:object>
       </w:r>
       <w:r>
@@ -3059,10 +3012,10 @@
           <w:szCs w:val="24"/>
         </w:rPr>
         <w:object w:dxaOrig="600" w:dyaOrig="360" w14:anchorId="4AA096FF">
-          <v:shape id="_x0000_i1042" type="#_x0000_t75" style="width:30pt;height:18pt" o:ole="">
+          <v:shape id="_x0000_i1042" type="#_x0000_t75" style="width:29.95pt;height:18.2pt" o:ole="">
             <v:imagedata r:id="rId41" o:title=""/>
           </v:shape>
-          <o:OLEObject Type="Embed" ProgID="Equation.DSMT4" ShapeID="_x0000_i1042" DrawAspect="Content" ObjectID="_1657548594" r:id="rId42"/>
+          <o:OLEObject Type="Embed" ProgID="Equation.DSMT4" ShapeID="_x0000_i1042" DrawAspect="Content" ObjectID="_1657631605" r:id="rId42"/>
         </w:object>
       </w:r>
       <w:r>
@@ -3091,10 +3044,10 @@
           <w:szCs w:val="24"/>
         </w:rPr>
         <w:object w:dxaOrig="380" w:dyaOrig="320" w14:anchorId="1011A2B7">
-          <v:shape id="_x0000_i1043" type="#_x0000_t75" style="width:19pt;height:16pt" o:ole="">
+          <v:shape id="_x0000_i1043" type="#_x0000_t75" style="width:18.9pt;height:16.05pt" o:ole="">
             <v:imagedata r:id="rId43" o:title=""/>
           </v:shape>
-          <o:OLEObject Type="Embed" ProgID="Equation.DSMT4" ShapeID="_x0000_i1043" DrawAspect="Content" ObjectID="_1657548595" r:id="rId44"/>
+          <o:OLEObject Type="Embed" ProgID="Equation.DSMT4" ShapeID="_x0000_i1043" DrawAspect="Content" ObjectID="_1657631606" r:id="rId44"/>
         </w:object>
       </w:r>
       <w:r>
@@ -3113,10 +3066,10 @@
           <w:szCs w:val="24"/>
         </w:rPr>
         <w:object w:dxaOrig="1640" w:dyaOrig="540" w14:anchorId="6D802D1B">
-          <v:shape id="_x0000_i1044" type="#_x0000_t75" style="width:82pt;height:27pt" o:ole="">
+          <v:shape id="_x0000_i1044" type="#_x0000_t75" style="width:82pt;height:27.1pt" o:ole="">
             <v:imagedata r:id="rId45" o:title=""/>
           </v:shape>
-          <o:OLEObject Type="Embed" ProgID="Equation.DSMT4" ShapeID="_x0000_i1044" DrawAspect="Content" ObjectID="_1657548596" r:id="rId46"/>
+          <o:OLEObject Type="Embed" ProgID="Equation.DSMT4" ShapeID="_x0000_i1044" DrawAspect="Content" ObjectID="_1657631607" r:id="rId46"/>
         </w:object>
       </w:r>
       <w:r>
@@ -3135,10 +3088,10 @@
           <w:szCs w:val="24"/>
         </w:rPr>
         <w:object w:dxaOrig="800" w:dyaOrig="400" w14:anchorId="3E567E3A">
-          <v:shape id="_x0000_i1045" type="#_x0000_t75" style="width:40pt;height:20pt" o:ole="">
+          <v:shape id="_x0000_i1045" type="#_x0000_t75" style="width:39.9pt;height:19.95pt" o:ole="">
             <v:imagedata r:id="rId47" o:title=""/>
           </v:shape>
-          <o:OLEObject Type="Embed" ProgID="Equation.DSMT4" ShapeID="_x0000_i1045" DrawAspect="Content" ObjectID="_1657548597" r:id="rId48"/>
+          <o:OLEObject Type="Embed" ProgID="Equation.DSMT4" ShapeID="_x0000_i1045" DrawAspect="Content" ObjectID="_1657631608" r:id="rId48"/>
         </w:object>
       </w:r>
       <w:r>
@@ -3157,10 +3110,10 @@
           <w:szCs w:val="24"/>
         </w:rPr>
         <w:object w:dxaOrig="139" w:dyaOrig="260" w14:anchorId="243CC366">
-          <v:shape id="_x0000_i1046" type="#_x0000_t75" style="width:6.95pt;height:13pt" o:ole="">
+          <v:shape id="_x0000_i1046" type="#_x0000_t75" style="width:6.75pt;height:12.85pt" o:ole="">
             <v:imagedata r:id="rId49" o:title=""/>
           </v:shape>
-          <o:OLEObject Type="Embed" ProgID="Equation.DSMT4" ShapeID="_x0000_i1046" DrawAspect="Content" ObjectID="_1657548598" r:id="rId50"/>
+          <o:OLEObject Type="Embed" ProgID="Equation.DSMT4" ShapeID="_x0000_i1046" DrawAspect="Content" ObjectID="_1657631609" r:id="rId50"/>
         </w:object>
       </w:r>
       <w:r>
@@ -3179,10 +3132,10 @@
           <w:szCs w:val="24"/>
         </w:rPr>
         <w:object w:dxaOrig="200" w:dyaOrig="300" w14:anchorId="68F4F08B">
-          <v:shape id="_x0000_i1047" type="#_x0000_t75" style="width:10pt;height:15pt" o:ole="">
+          <v:shape id="_x0000_i1047" type="#_x0000_t75" style="width:10pt;height:14.95pt" o:ole="">
             <v:imagedata r:id="rId51" o:title=""/>
           </v:shape>
-          <o:OLEObject Type="Embed" ProgID="Equation.DSMT4" ShapeID="_x0000_i1047" DrawAspect="Content" ObjectID="_1657548599" r:id="rId52"/>
+          <o:OLEObject Type="Embed" ProgID="Equation.DSMT4" ShapeID="_x0000_i1047" DrawAspect="Content" ObjectID="_1657631610" r:id="rId52"/>
         </w:object>
       </w:r>
       <w:r>
@@ -3201,10 +3154,10 @@
           <w:szCs w:val="24"/>
         </w:rPr>
         <w:object w:dxaOrig="600" w:dyaOrig="360" w14:anchorId="6EE48B5B">
-          <v:shape id="_x0000_i1048" type="#_x0000_t75" style="width:30pt;height:18pt" o:ole="">
+          <v:shape id="_x0000_i1048" type="#_x0000_t75" style="width:29.95pt;height:18.2pt" o:ole="">
             <v:imagedata r:id="rId41" o:title=""/>
           </v:shape>
-          <o:OLEObject Type="Embed" ProgID="Equation.DSMT4" ShapeID="_x0000_i1048" DrawAspect="Content" ObjectID="_1657548600" r:id="rId53"/>
+          <o:OLEObject Type="Embed" ProgID="Equation.DSMT4" ShapeID="_x0000_i1048" DrawAspect="Content" ObjectID="_1657631611" r:id="rId53"/>
         </w:object>
       </w:r>
       <w:r>
@@ -3237,12 +3190,12 @@
       <w:pPr>
         <w:pStyle w:val="Heading1"/>
       </w:pPr>
-      <w:bookmarkStart w:id="16" w:name="_Toc46933560"/>
+      <w:bookmarkStart w:id="10" w:name="_Toc46933560"/>
       <w:r>
         <w:lastRenderedPageBreak/>
         <w:t>Restoring the Results</w:t>
       </w:r>
-      <w:bookmarkEnd w:id="16"/>
+      <w:bookmarkEnd w:id="10"/>
     </w:p>
     <w:p>
       <w:pPr>
@@ -3264,10 +3217,10 @@
           <w:position w:val="-4"/>
         </w:rPr>
         <w:object w:dxaOrig="260" w:dyaOrig="260" w14:anchorId="11BB9CC6">
-          <v:shape id="_x0000_i1049" type="#_x0000_t75" style="width:13pt;height:13pt" o:ole="">
+          <v:shape id="_x0000_i1049" type="#_x0000_t75" style="width:12.85pt;height:12.85pt" o:ole="">
             <v:imagedata r:id="rId54" o:title=""/>
           </v:shape>
-          <o:OLEObject Type="Embed" ProgID="Equation.DSMT4" ShapeID="_x0000_i1049" DrawAspect="Content" ObjectID="_1657548601" r:id="rId55"/>
+          <o:OLEObject Type="Embed" ProgID="Equation.DSMT4" ShapeID="_x0000_i1049" DrawAspect="Content" ObjectID="_1657631612" r:id="rId55"/>
         </w:object>
       </w:r>
       <w:r>
@@ -3347,8 +3300,6 @@
         </w:rPr>
         <w:t>when</w:t>
       </w:r>
-      <w:bookmarkStart w:id="17" w:name="_GoBack"/>
-      <w:bookmarkEnd w:id="17"/>
       <w:r>
         <w:rPr>
           <w:sz w:val="24"/>
@@ -3363,14 +3314,14 @@
           <w:rStyle w:val="Heading1Char"/>
         </w:rPr>
       </w:pPr>
-      <w:bookmarkStart w:id="18" w:name="_Toc46933561"/>
+      <w:bookmarkStart w:id="11" w:name="_Toc46933561"/>
       <w:r>
         <w:rPr>
           <w:rStyle w:val="Heading1Char"/>
         </w:rPr>
         <w:t>Evaluation</w:t>
       </w:r>
-      <w:bookmarkEnd w:id="18"/>
+      <w:bookmarkEnd w:id="11"/>
     </w:p>
     <w:p>
       <w:pPr>
@@ -3384,7 +3335,35 @@
           <w:sz w:val="24"/>
           <w:szCs w:val="24"/>
         </w:rPr>
-        <w:t>Similar to the paper, a 12-node topology with 26 edges has been examined (the paper presents it as 32 edges but then it is multigraph). 20,000 traffic matrices dataset has been used in order to get the results.</w:t>
+        <w:t>Similar to the paper, a 12-node topology with 26 edges has been examined (the paper presents it as 32 edges but then it is multigraph)</w:t>
+      </w:r>
+      <w:r>
+        <w:rPr>
+          <w:sz w:val="24"/>
+          <w:szCs w:val="24"/>
+        </w:rPr>
+        <w:t xml:space="preserve"> and constant link capacity of 10,000 Mb</w:t>
+      </w:r>
+      <w:r>
+        <w:rPr>
+          <w:sz w:val="24"/>
+          <w:szCs w:val="24"/>
+        </w:rPr>
+        <w:t>.</w:t>
+      </w:r>
+      <w:r>
+        <w:rPr>
+          <w:sz w:val="24"/>
+          <w:szCs w:val="24"/>
+        </w:rPr>
+        <w:br/>
+      </w:r>
+      <w:r>
+        <w:rPr>
+          <w:sz w:val="24"/>
+          <w:szCs w:val="24"/>
+        </w:rPr>
+        <w:t>20,000 traffic matrices dataset has been used in order to get the results.</w:t>
       </w:r>
     </w:p>
     <w:p>
@@ -3430,10 +3409,13 @@
     </w:p>
     <w:p>
       <w:r>
+        <w:rPr>
+          <w:noProof/>
+        </w:rPr>
         <w:drawing>
-          <wp:inline distT="0" distB="0" distL="0" distR="0" wp14:anchorId="40A44235" wp14:editId="72F94502">
-            <wp:extent cx="5274310" cy="3955732"/>
-            <wp:effectExtent l="0" t="0" r="2540" b="6985"/>
+          <wp:inline distT="0" distB="0" distL="0" distR="0" wp14:anchorId="40A44235" wp14:editId="1AC31478">
+            <wp:extent cx="5274309" cy="3955732"/>
+            <wp:effectExtent l="0" t="0" r="3175" b="6985"/>
             <wp:docPr id="1" name="Picture 1"/>
             <wp:cNvGraphicFramePr>
               <a:graphicFrameLocks xmlns:a="http://schemas.openxmlformats.org/drawingml/2006/main" noChangeAspect="1"/>
@@ -3460,7 +3442,7 @@
                   <pic:spPr>
                     <a:xfrm>
                       <a:off x="0" y="0"/>
-                      <a:ext cx="5274310" cy="3955732"/>
+                      <a:ext cx="5274309" cy="3955732"/>
                     </a:xfrm>
                     <a:prstGeom prst="rect">
                       <a:avLst/>
@@ -3475,6 +3457,9 @@
     </w:p>
     <w:p>
       <w:r>
+        <w:rPr>
+          <w:noProof/>
+        </w:rPr>
         <w:lastRenderedPageBreak/>
         <w:drawing>
           <wp:inline distT="0" distB="0" distL="0" distR="0" wp14:anchorId="7F649555" wp14:editId="735B6DA2">
@@ -3515,6 +3500,9 @@
     </w:p>
     <w:p>
       <w:r>
+        <w:rPr>
+          <w:noProof/>
+        </w:rPr>
         <w:drawing>
           <wp:inline distT="0" distB="0" distL="0" distR="0" wp14:anchorId="415B6C53" wp14:editId="3756834B">
             <wp:extent cx="5274310" cy="3956050"/>
@@ -3592,7 +3580,7 @@
           <w:u w:val="single"/>
         </w:rPr>
         <w:lastRenderedPageBreak/>
-        <w:t>Bimodal</w:t>
+        <w:t>Bimodal Traffic</w:t>
       </w:r>
       <w:r>
         <w:rPr>
@@ -3602,29 +3590,20 @@
           <w:szCs w:val="24"/>
           <w:u w:val="single"/>
         </w:rPr>
-        <w:t xml:space="preserve"> Traffic</w:t>
-      </w:r>
-      <w:r>
-        <w:rPr>
-          <w:b/>
-          <w:bCs/>
-          <w:sz w:val="24"/>
-          <w:szCs w:val="24"/>
-          <w:u w:val="single"/>
-        </w:rPr>
         <w:t>:</w:t>
       </w:r>
     </w:p>
     <w:p>
       <w:r>
         <w:rPr>
+          <w:noProof/>
           <w:sz w:val="24"/>
           <w:szCs w:val="24"/>
         </w:rPr>
         <w:drawing>
-          <wp:inline distT="0" distB="0" distL="0" distR="0" wp14:anchorId="756CC172" wp14:editId="41AFF530">
-            <wp:extent cx="5274310" cy="3956050"/>
-            <wp:effectExtent l="0" t="0" r="2540" b="6350"/>
+          <wp:inline distT="0" distB="0" distL="0" distR="0" wp14:anchorId="756CC172" wp14:editId="0D1A65C9">
+            <wp:extent cx="5274310" cy="3955732"/>
+            <wp:effectExtent l="0" t="0" r="2540" b="6985"/>
             <wp:docPr id="4" name="Picture 4"/>
             <wp:cNvGraphicFramePr>
               <a:graphicFrameLocks xmlns:a="http://schemas.openxmlformats.org/drawingml/2006/main" noChangeAspect="1"/>
@@ -3637,7 +3616,13 @@
                     <pic:cNvPicPr/>
                   </pic:nvPicPr>
                   <pic:blipFill>
-                    <a:blip r:embed="rId59"/>
+                    <a:blip r:embed="rId59">
+                      <a:extLst>
+                        <a:ext uri="{28A0092B-C50C-407E-A947-70E740481C1C}">
+                          <a14:useLocalDpi xmlns:a14="http://schemas.microsoft.com/office/drawing/2010/main" val="0"/>
+                        </a:ext>
+                      </a:extLst>
+                    </a:blip>
                     <a:stretch>
                       <a:fillRect/>
                     </a:stretch>
@@ -3645,7 +3630,7 @@
                   <pic:spPr>
                     <a:xfrm>
                       <a:off x="0" y="0"/>
-                      <a:ext cx="5274310" cy="3956050"/>
+                      <a:ext cx="5274310" cy="3955732"/>
                     </a:xfrm>
                     <a:prstGeom prst="rect">
                       <a:avLst/>
@@ -3660,10 +3645,13 @@
     </w:p>
     <w:p>
       <w:r>
+        <w:rPr>
+          <w:noProof/>
+        </w:rPr>
         <w:drawing>
-          <wp:inline distT="0" distB="0" distL="0" distR="0" wp14:anchorId="61E4B7B4" wp14:editId="1D399930">
-            <wp:extent cx="5274310" cy="3956050"/>
-            <wp:effectExtent l="0" t="0" r="2540" b="6350"/>
+          <wp:inline distT="0" distB="0" distL="0" distR="0" wp14:anchorId="61E4B7B4" wp14:editId="4F632A7F">
+            <wp:extent cx="5274310" cy="3955732"/>
+            <wp:effectExtent l="0" t="0" r="2540" b="6985"/>
             <wp:docPr id="5" name="Picture 5"/>
             <wp:cNvGraphicFramePr>
               <a:graphicFrameLocks xmlns:a="http://schemas.openxmlformats.org/drawingml/2006/main" noChangeAspect="1"/>
@@ -3676,7 +3664,13 @@
                     <pic:cNvPicPr/>
                   </pic:nvPicPr>
                   <pic:blipFill>
-                    <a:blip r:embed="rId60"/>
+                    <a:blip r:embed="rId60">
+                      <a:extLst>
+                        <a:ext uri="{28A0092B-C50C-407E-A947-70E740481C1C}">
+                          <a14:useLocalDpi xmlns:a14="http://schemas.microsoft.com/office/drawing/2010/main" val="0"/>
+                        </a:ext>
+                      </a:extLst>
+                    </a:blip>
                     <a:stretch>
                       <a:fillRect/>
                     </a:stretch>
@@ -3684,7 +3678,7 @@
                   <pic:spPr>
                     <a:xfrm>
                       <a:off x="0" y="0"/>
-                      <a:ext cx="5274310" cy="3956050"/>
+                      <a:ext cx="5274310" cy="3955732"/>
                     </a:xfrm>
                     <a:prstGeom prst="rect">
                       <a:avLst/>
@@ -3699,11 +3693,14 @@
     </w:p>
     <w:p>
       <w:r>
+        <w:rPr>
+          <w:noProof/>
+        </w:rPr>
         <w:lastRenderedPageBreak/>
         <w:drawing>
-          <wp:inline distT="0" distB="0" distL="0" distR="0" wp14:anchorId="41E2DC7A" wp14:editId="5DA20B58">
-            <wp:extent cx="5274310" cy="3956050"/>
-            <wp:effectExtent l="0" t="0" r="2540" b="6350"/>
+          <wp:inline distT="0" distB="0" distL="0" distR="0" wp14:anchorId="41E2DC7A" wp14:editId="5661B68C">
+            <wp:extent cx="5274310" cy="3955732"/>
+            <wp:effectExtent l="0" t="0" r="2540" b="6985"/>
             <wp:docPr id="6" name="Picture 6"/>
             <wp:cNvGraphicFramePr>
               <a:graphicFrameLocks xmlns:a="http://schemas.openxmlformats.org/drawingml/2006/main" noChangeAspect="1"/>
@@ -3716,7 +3713,13 @@
                     <pic:cNvPicPr/>
                   </pic:nvPicPr>
                   <pic:blipFill>
-                    <a:blip r:embed="rId61"/>
+                    <a:blip r:embed="rId61">
+                      <a:extLst>
+                        <a:ext uri="{28A0092B-C50C-407E-A947-70E740481C1C}">
+                          <a14:useLocalDpi xmlns:a14="http://schemas.microsoft.com/office/drawing/2010/main" val="0"/>
+                        </a:ext>
+                      </a:extLst>
+                    </a:blip>
                     <a:stretch>
                       <a:fillRect/>
                     </a:stretch>
@@ -3724,7 +3727,7 @@
                   <pic:spPr>
                     <a:xfrm>
                       <a:off x="0" y="0"/>
-                      <a:ext cx="5274310" cy="3956050"/>
+                      <a:ext cx="5274310" cy="3955732"/>
                     </a:xfrm>
                     <a:prstGeom prst="rect">
                       <a:avLst/>
@@ -3754,12 +3757,12 @@
       <w:pPr>
         <w:pStyle w:val="Heading1"/>
       </w:pPr>
-      <w:bookmarkStart w:id="19" w:name="_Toc46933562"/>
+      <w:bookmarkStart w:id="12" w:name="_Toc46933562"/>
       <w:r>
         <w:lastRenderedPageBreak/>
         <w:t>References</w:t>
       </w:r>
-      <w:bookmarkEnd w:id="19"/>
+      <w:bookmarkEnd w:id="12"/>
     </w:p>
     <w:p>
       <w:pPr>
@@ -3778,39 +3781,7 @@
           <w:sz w:val="24"/>
           <w:szCs w:val="24"/>
         </w:rPr>
-        <w:t xml:space="preserve">Valadarsky, A., </w:t>
-      </w:r>
-      <w:proofErr w:type="spellStart"/>
-      <w:r>
-        <w:rPr>
-          <w:sz w:val="24"/>
-          <w:szCs w:val="24"/>
-        </w:rPr>
-        <w:t>Schapira</w:t>
-      </w:r>
-      <w:proofErr w:type="spellEnd"/>
-      <w:r>
-        <w:rPr>
-          <w:sz w:val="24"/>
-          <w:szCs w:val="24"/>
-        </w:rPr>
-        <w:t xml:space="preserve">, M., </w:t>
-      </w:r>
-      <w:proofErr w:type="spellStart"/>
-      <w:r>
-        <w:rPr>
-          <w:sz w:val="24"/>
-          <w:szCs w:val="24"/>
-        </w:rPr>
-        <w:t>Shahaf</w:t>
-      </w:r>
-      <w:proofErr w:type="spellEnd"/>
-      <w:r>
-        <w:rPr>
-          <w:sz w:val="24"/>
-          <w:szCs w:val="24"/>
-        </w:rPr>
-        <w:t>, D., &amp; Tamar, A. (2017, November). Learning to route. In Proceedings of the 16th ACM workshop on hot topics in networks (pp. 185-191).</w:t>
+        <w:t>Valadarsky, A., Schapira, M., Shahaf, D., &amp; Tamar, A. (2017, November). Learning to route. In Proceedings of the 16th ACM workshop on hot topics in networks (pp. 185-191).</w:t>
       </w:r>
     </w:p>
     <w:p>
@@ -3859,23 +3830,7 @@
           <w:sz w:val="24"/>
           <w:szCs w:val="24"/>
         </w:rPr>
-        <w:t xml:space="preserve">Azar, Y., Cohen, E., Fiat, A., Kaplan, H., &amp; </w:t>
-      </w:r>
-      <w:proofErr w:type="spellStart"/>
-      <w:r>
-        <w:rPr>
-          <w:sz w:val="24"/>
-          <w:szCs w:val="24"/>
-        </w:rPr>
-        <w:t>Räcke</w:t>
-      </w:r>
-      <w:proofErr w:type="spellEnd"/>
-      <w:r>
-        <w:rPr>
-          <w:sz w:val="24"/>
-          <w:szCs w:val="24"/>
-        </w:rPr>
-        <w:t>, H. (2004). Optimal oblivious routing in polynomial time. Journal of Computer and System Sciences, 69(3), 383-394.</w:t>
+        <w:t>Azar, Y., Cohen, E., Fiat, A., Kaplan, H., &amp; Räcke, H. (2004). Optimal oblivious routing in polynomial time. Journal of Computer and System Sciences, 69(3), 383-394.</w:t>
       </w:r>
       <w:r>
         <w:rPr>
@@ -3910,7 +3865,7 @@
 </file>
 
 <file path=word/endnotes.xml><?xml version="1.0" encoding="utf-8"?>
-<w:endnotes xmlns:wpc="http://schemas.microsoft.com/office/word/2010/wordprocessingCanvas" xmlns:cx="http://schemas.microsoft.com/office/drawing/2014/chartex" xmlns:cx1="http://schemas.microsoft.com/office/drawing/2015/9/8/chartex" xmlns:cx2="http://schemas.microsoft.com/office/drawing/2015/10/21/chartex" xmlns:cx3="http://schemas.microsoft.com/office/drawing/2016/5/9/chartex" xmlns:cx4="http://schemas.microsoft.com/office/drawing/2016/5/10/chartex" xmlns:cx5="http://schemas.microsoft.com/office/drawing/2016/5/11/chartex" xmlns:cx6="http://schemas.microsoft.com/office/drawing/2016/5/12/chartex" xmlns:cx7="http://schemas.microsoft.com/office/drawing/2016/5/13/chartex" xmlns:cx8="http://schemas.microsoft.com/office/drawing/2016/5/14/chartex" xmlns:mc="http://schemas.openxmlformats.org/markup-compatibility/2006" xmlns:aink="http://schemas.microsoft.com/office/drawing/2016/ink" xmlns:am3d="http://schemas.microsoft.com/office/drawing/2017/model3d" xmlns:o="urn:schemas-microsoft-com:office:office" xmlns:r="http://schemas.openxmlformats.org/officeDocument/2006/relationships" xmlns:m="http://schemas.openxmlformats.org/officeDocument/2006/math" xmlns:v="urn:schemas-microsoft-com:vml" xmlns:wp14="http://schemas.microsoft.com/office/word/2010/wordprocessingDrawing" xmlns:wp="http://schemas.openxmlformats.org/drawingml/2006/wordprocessingDrawing" xmlns:w10="urn:schemas-microsoft-com:office:word" xmlns:w="http://schemas.openxmlformats.org/wordprocessingml/2006/main" xmlns:w14="http://schemas.microsoft.com/office/word/2010/wordml" xmlns:w15="http://schemas.microsoft.com/office/word/2012/wordml" xmlns:w16cid="http://schemas.microsoft.com/office/word/2016/wordml/cid" xmlns:w16se="http://schemas.microsoft.com/office/word/2015/wordml/symex" xmlns:wpg="http://schemas.microsoft.com/office/word/2010/wordprocessingGroup" xmlns:wpi="http://schemas.microsoft.com/office/word/2010/wordprocessingInk" xmlns:wne="http://schemas.microsoft.com/office/word/2006/wordml" xmlns:wps="http://schemas.microsoft.com/office/word/2010/wordprocessingShape" mc:Ignorable="w14 w15 w16se w16cid wp14">
+<w:endnotes xmlns:wpc="http://schemas.microsoft.com/office/word/2010/wordprocessingCanvas" xmlns:cx="http://schemas.microsoft.com/office/drawing/2014/chartex" xmlns:cx1="http://schemas.microsoft.com/office/drawing/2015/9/8/chartex" xmlns:cx2="http://schemas.microsoft.com/office/drawing/2015/10/21/chartex" xmlns:cx3="http://schemas.microsoft.com/office/drawing/2016/5/9/chartex" xmlns:cx4="http://schemas.microsoft.com/office/drawing/2016/5/10/chartex" xmlns:cx5="http://schemas.microsoft.com/office/drawing/2016/5/11/chartex" xmlns:cx6="http://schemas.microsoft.com/office/drawing/2016/5/12/chartex" xmlns:cx7="http://schemas.microsoft.com/office/drawing/2016/5/13/chartex" xmlns:cx8="http://schemas.microsoft.com/office/drawing/2016/5/14/chartex" xmlns:mc="http://schemas.openxmlformats.org/markup-compatibility/2006" xmlns:aink="http://schemas.microsoft.com/office/drawing/2016/ink" xmlns:am3d="http://schemas.microsoft.com/office/drawing/2017/model3d" xmlns:o="urn:schemas-microsoft-com:office:office" xmlns:r="http://schemas.openxmlformats.org/officeDocument/2006/relationships" xmlns:m="http://schemas.openxmlformats.org/officeDocument/2006/math" xmlns:v="urn:schemas-microsoft-com:vml" xmlns:wp14="http://schemas.microsoft.com/office/word/2010/wordprocessingDrawing" xmlns:wp="http://schemas.openxmlformats.org/drawingml/2006/wordprocessingDrawing" xmlns:w10="urn:schemas-microsoft-com:office:word" xmlns:w="http://schemas.openxmlformats.org/wordprocessingml/2006/main" xmlns:w14="http://schemas.microsoft.com/office/word/2010/wordml" xmlns:w15="http://schemas.microsoft.com/office/word/2012/wordml" xmlns:w16cex="http://schemas.microsoft.com/office/word/2018/wordml/cex" xmlns:w16cid="http://schemas.microsoft.com/office/word/2016/wordml/cid" xmlns:w16="http://schemas.microsoft.com/office/word/2018/wordml" xmlns:w16se="http://schemas.microsoft.com/office/word/2015/wordml/symex" xmlns:wpg="http://schemas.microsoft.com/office/word/2010/wordprocessingGroup" xmlns:wpi="http://schemas.microsoft.com/office/word/2010/wordprocessingInk" xmlns:wne="http://schemas.microsoft.com/office/word/2006/wordml" xmlns:wps="http://schemas.microsoft.com/office/word/2010/wordprocessingShape" mc:Ignorable="w14 w15 w16se w16cid w16 w16cex wp14">
   <w:endnote w:type="separator" w:id="-1">
     <w:p>
       <w:pPr>
@@ -3935,7 +3890,7 @@
 </file>
 
 <file path=word/footer1.xml><?xml version="1.0" encoding="utf-8"?>
-<w:ftr xmlns:wpc="http://schemas.microsoft.com/office/word/2010/wordprocessingCanvas" xmlns:cx="http://schemas.microsoft.com/office/drawing/2014/chartex" xmlns:cx1="http://schemas.microsoft.com/office/drawing/2015/9/8/chartex" xmlns:cx2="http://schemas.microsoft.com/office/drawing/2015/10/21/chartex" xmlns:cx3="http://schemas.microsoft.com/office/drawing/2016/5/9/chartex" xmlns:cx4="http://schemas.microsoft.com/office/drawing/2016/5/10/chartex" xmlns:cx5="http://schemas.microsoft.com/office/drawing/2016/5/11/chartex" xmlns:cx6="http://schemas.microsoft.com/office/drawing/2016/5/12/chartex" xmlns:cx7="http://schemas.microsoft.com/office/drawing/2016/5/13/chartex" xmlns:cx8="http://schemas.microsoft.com/office/drawing/2016/5/14/chartex" xmlns:mc="http://schemas.openxmlformats.org/markup-compatibility/2006" xmlns:aink="http://schemas.microsoft.com/office/drawing/2016/ink" xmlns:am3d="http://schemas.microsoft.com/office/drawing/2017/model3d" xmlns:o="urn:schemas-microsoft-com:office:office" xmlns:r="http://schemas.openxmlformats.org/officeDocument/2006/relationships" xmlns:m="http://schemas.openxmlformats.org/officeDocument/2006/math" xmlns:v="urn:schemas-microsoft-com:vml" xmlns:wp14="http://schemas.microsoft.com/office/word/2010/wordprocessingDrawing" xmlns:wp="http://schemas.openxmlformats.org/drawingml/2006/wordprocessingDrawing" xmlns:w10="urn:schemas-microsoft-com:office:word" xmlns:w="http://schemas.openxmlformats.org/wordprocessingml/2006/main" xmlns:w14="http://schemas.microsoft.com/office/word/2010/wordml" xmlns:w15="http://schemas.microsoft.com/office/word/2012/wordml" xmlns:w16cid="http://schemas.microsoft.com/office/word/2016/wordml/cid" xmlns:w16se="http://schemas.microsoft.com/office/word/2015/wordml/symex" xmlns:wpg="http://schemas.microsoft.com/office/word/2010/wordprocessingGroup" xmlns:wpi="http://schemas.microsoft.com/office/word/2010/wordprocessingInk" xmlns:wne="http://schemas.microsoft.com/office/word/2006/wordml" xmlns:wps="http://schemas.microsoft.com/office/word/2010/wordprocessingShape" mc:Ignorable="w14 w15 w16se w16cid wp14">
+<w:ftr xmlns:wpc="http://schemas.microsoft.com/office/word/2010/wordprocessingCanvas" xmlns:cx="http://schemas.microsoft.com/office/drawing/2014/chartex" xmlns:cx1="http://schemas.microsoft.com/office/drawing/2015/9/8/chartex" xmlns:cx2="http://schemas.microsoft.com/office/drawing/2015/10/21/chartex" xmlns:cx3="http://schemas.microsoft.com/office/drawing/2016/5/9/chartex" xmlns:cx4="http://schemas.microsoft.com/office/drawing/2016/5/10/chartex" xmlns:cx5="http://schemas.microsoft.com/office/drawing/2016/5/11/chartex" xmlns:cx6="http://schemas.microsoft.com/office/drawing/2016/5/12/chartex" xmlns:cx7="http://schemas.microsoft.com/office/drawing/2016/5/13/chartex" xmlns:cx8="http://schemas.microsoft.com/office/drawing/2016/5/14/chartex" xmlns:mc="http://schemas.openxmlformats.org/markup-compatibility/2006" xmlns:aink="http://schemas.microsoft.com/office/drawing/2016/ink" xmlns:am3d="http://schemas.microsoft.com/office/drawing/2017/model3d" xmlns:o="urn:schemas-microsoft-com:office:office" xmlns:r="http://schemas.openxmlformats.org/officeDocument/2006/relationships" xmlns:m="http://schemas.openxmlformats.org/officeDocument/2006/math" xmlns:v="urn:schemas-microsoft-com:vml" xmlns:wp14="http://schemas.microsoft.com/office/word/2010/wordprocessingDrawing" xmlns:wp="http://schemas.openxmlformats.org/drawingml/2006/wordprocessingDrawing" xmlns:w10="urn:schemas-microsoft-com:office:word" xmlns:w="http://schemas.openxmlformats.org/wordprocessingml/2006/main" xmlns:w14="http://schemas.microsoft.com/office/word/2010/wordml" xmlns:w15="http://schemas.microsoft.com/office/word/2012/wordml" xmlns:w16cex="http://schemas.microsoft.com/office/word/2018/wordml/cex" xmlns:w16cid="http://schemas.microsoft.com/office/word/2016/wordml/cid" xmlns:w16="http://schemas.microsoft.com/office/word/2018/wordml" xmlns:w16se="http://schemas.microsoft.com/office/word/2015/wordml/symex" xmlns:wpg="http://schemas.microsoft.com/office/word/2010/wordprocessingGroup" xmlns:wpi="http://schemas.microsoft.com/office/word/2010/wordprocessingInk" xmlns:wne="http://schemas.microsoft.com/office/word/2006/wordml" xmlns:wps="http://schemas.microsoft.com/office/word/2010/wordprocessingShape" mc:Ignorable="w14 w15 w16se w16cid w16 w16cex wp14">
   <w:sdt>
     <w:sdtPr>
       <w:id w:val="-1519224902"/>
@@ -3984,7 +3939,7 @@
 </file>
 
 <file path=word/footnotes.xml><?xml version="1.0" encoding="utf-8"?>
-<w:footnotes xmlns:wpc="http://schemas.microsoft.com/office/word/2010/wordprocessingCanvas" xmlns:cx="http://schemas.microsoft.com/office/drawing/2014/chartex" xmlns:cx1="http://schemas.microsoft.com/office/drawing/2015/9/8/chartex" xmlns:cx2="http://schemas.microsoft.com/office/drawing/2015/10/21/chartex" xmlns:cx3="http://schemas.microsoft.com/office/drawing/2016/5/9/chartex" xmlns:cx4="http://schemas.microsoft.com/office/drawing/2016/5/10/chartex" xmlns:cx5="http://schemas.microsoft.com/office/drawing/2016/5/11/chartex" xmlns:cx6="http://schemas.microsoft.com/office/drawing/2016/5/12/chartex" xmlns:cx7="http://schemas.microsoft.com/office/drawing/2016/5/13/chartex" xmlns:cx8="http://schemas.microsoft.com/office/drawing/2016/5/14/chartex" xmlns:mc="http://schemas.openxmlformats.org/markup-compatibility/2006" xmlns:aink="http://schemas.microsoft.com/office/drawing/2016/ink" xmlns:am3d="http://schemas.microsoft.com/office/drawing/2017/model3d" xmlns:o="urn:schemas-microsoft-com:office:office" xmlns:r="http://schemas.openxmlformats.org/officeDocument/2006/relationships" xmlns:m="http://schemas.openxmlformats.org/officeDocument/2006/math" xmlns:v="urn:schemas-microsoft-com:vml" xmlns:wp14="http://schemas.microsoft.com/office/word/2010/wordprocessingDrawing" xmlns:wp="http://schemas.openxmlformats.org/drawingml/2006/wordprocessingDrawing" xmlns:w10="urn:schemas-microsoft-com:office:word" xmlns:w="http://schemas.openxmlformats.org/wordprocessingml/2006/main" xmlns:w14="http://schemas.microsoft.com/office/word/2010/wordml" xmlns:w15="http://schemas.microsoft.com/office/word/2012/wordml" xmlns:w16cid="http://schemas.microsoft.com/office/word/2016/wordml/cid" xmlns:w16se="http://schemas.microsoft.com/office/word/2015/wordml/symex" xmlns:wpg="http://schemas.microsoft.com/office/word/2010/wordprocessingGroup" xmlns:wpi="http://schemas.microsoft.com/office/word/2010/wordprocessingInk" xmlns:wne="http://schemas.microsoft.com/office/word/2006/wordml" xmlns:wps="http://schemas.microsoft.com/office/word/2010/wordprocessingShape" mc:Ignorable="w14 w15 w16se w16cid wp14">
+<w:footnotes xmlns:wpc="http://schemas.microsoft.com/office/word/2010/wordprocessingCanvas" xmlns:cx="http://schemas.microsoft.com/office/drawing/2014/chartex" xmlns:cx1="http://schemas.microsoft.com/office/drawing/2015/9/8/chartex" xmlns:cx2="http://schemas.microsoft.com/office/drawing/2015/10/21/chartex" xmlns:cx3="http://schemas.microsoft.com/office/drawing/2016/5/9/chartex" xmlns:cx4="http://schemas.microsoft.com/office/drawing/2016/5/10/chartex" xmlns:cx5="http://schemas.microsoft.com/office/drawing/2016/5/11/chartex" xmlns:cx6="http://schemas.microsoft.com/office/drawing/2016/5/12/chartex" xmlns:cx7="http://schemas.microsoft.com/office/drawing/2016/5/13/chartex" xmlns:cx8="http://schemas.microsoft.com/office/drawing/2016/5/14/chartex" xmlns:mc="http://schemas.openxmlformats.org/markup-compatibility/2006" xmlns:aink="http://schemas.microsoft.com/office/drawing/2016/ink" xmlns:am3d="http://schemas.microsoft.com/office/drawing/2017/model3d" xmlns:o="urn:schemas-microsoft-com:office:office" xmlns:r="http://schemas.openxmlformats.org/officeDocument/2006/relationships" xmlns:m="http://schemas.openxmlformats.org/officeDocument/2006/math" xmlns:v="urn:schemas-microsoft-com:vml" xmlns:wp14="http://schemas.microsoft.com/office/word/2010/wordprocessingDrawing" xmlns:wp="http://schemas.openxmlformats.org/drawingml/2006/wordprocessingDrawing" xmlns:w10="urn:schemas-microsoft-com:office:word" xmlns:w="http://schemas.openxmlformats.org/wordprocessingml/2006/main" xmlns:w14="http://schemas.microsoft.com/office/word/2010/wordml" xmlns:w15="http://schemas.microsoft.com/office/word/2012/wordml" xmlns:w16cex="http://schemas.microsoft.com/office/word/2018/wordml/cex" xmlns:w16cid="http://schemas.microsoft.com/office/word/2016/wordml/cid" xmlns:w16="http://schemas.microsoft.com/office/word/2018/wordml" xmlns:w16se="http://schemas.microsoft.com/office/word/2015/wordml/symex" xmlns:wpg="http://schemas.microsoft.com/office/word/2010/wordprocessingGroup" xmlns:wpi="http://schemas.microsoft.com/office/word/2010/wordprocessingInk" xmlns:wne="http://schemas.microsoft.com/office/word/2006/wordml" xmlns:wps="http://schemas.microsoft.com/office/word/2010/wordprocessingShape" mc:Ignorable="w14 w15 w16se w16cid w16 w16cex wp14">
   <w:footnote w:type="separator" w:id="-1">
     <w:p>
       <w:pPr>
@@ -4009,7 +3964,7 @@
 </file>
 
 <file path=word/numbering.xml><?xml version="1.0" encoding="utf-8"?>
-<w:numbering xmlns:wpc="http://schemas.microsoft.com/office/word/2010/wordprocessingCanvas" xmlns:cx="http://schemas.microsoft.com/office/drawing/2014/chartex" xmlns:cx1="http://schemas.microsoft.com/office/drawing/2015/9/8/chartex" xmlns:cx2="http://schemas.microsoft.com/office/drawing/2015/10/21/chartex" xmlns:cx3="http://schemas.microsoft.com/office/drawing/2016/5/9/chartex" xmlns:cx4="http://schemas.microsoft.com/office/drawing/2016/5/10/chartex" xmlns:cx5="http://schemas.microsoft.com/office/drawing/2016/5/11/chartex" xmlns:cx6="http://schemas.microsoft.com/office/drawing/2016/5/12/chartex" xmlns:cx7="http://schemas.microsoft.com/office/drawing/2016/5/13/chartex" xmlns:cx8="http://schemas.microsoft.com/office/drawing/2016/5/14/chartex" xmlns:mc="http://schemas.openxmlformats.org/markup-compatibility/2006" xmlns:aink="http://schemas.microsoft.com/office/drawing/2016/ink" xmlns:am3d="http://schemas.microsoft.com/office/drawing/2017/model3d" xmlns:o="urn:schemas-microsoft-com:office:office" xmlns:r="http://schemas.openxmlformats.org/officeDocument/2006/relationships" xmlns:m="http://schemas.openxmlformats.org/officeDocument/2006/math" xmlns:v="urn:schemas-microsoft-com:vml" xmlns:wp14="http://schemas.microsoft.com/office/word/2010/wordprocessingDrawing" xmlns:wp="http://schemas.openxmlformats.org/drawingml/2006/wordprocessingDrawing" xmlns:w10="urn:schemas-microsoft-com:office:word" xmlns:w="http://schemas.openxmlformats.org/wordprocessingml/2006/main" xmlns:w14="http://schemas.microsoft.com/office/word/2010/wordml" xmlns:w15="http://schemas.microsoft.com/office/word/2012/wordml" xmlns:w16cid="http://schemas.microsoft.com/office/word/2016/wordml/cid" xmlns:w16se="http://schemas.microsoft.com/office/word/2015/wordml/symex" xmlns:wpg="http://schemas.microsoft.com/office/word/2010/wordprocessingGroup" xmlns:wpi="http://schemas.microsoft.com/office/word/2010/wordprocessingInk" xmlns:wne="http://schemas.microsoft.com/office/word/2006/wordml" xmlns:wps="http://schemas.microsoft.com/office/word/2010/wordprocessingShape" mc:Ignorable="w14 w15 w16se w16cid wp14">
+<w:numbering xmlns:wpc="http://schemas.microsoft.com/office/word/2010/wordprocessingCanvas" xmlns:cx="http://schemas.microsoft.com/office/drawing/2014/chartex" xmlns:cx1="http://schemas.microsoft.com/office/drawing/2015/9/8/chartex" xmlns:cx2="http://schemas.microsoft.com/office/drawing/2015/10/21/chartex" xmlns:cx3="http://schemas.microsoft.com/office/drawing/2016/5/9/chartex" xmlns:cx4="http://schemas.microsoft.com/office/drawing/2016/5/10/chartex" xmlns:cx5="http://schemas.microsoft.com/office/drawing/2016/5/11/chartex" xmlns:cx6="http://schemas.microsoft.com/office/drawing/2016/5/12/chartex" xmlns:cx7="http://schemas.microsoft.com/office/drawing/2016/5/13/chartex" xmlns:cx8="http://schemas.microsoft.com/office/drawing/2016/5/14/chartex" xmlns:mc="http://schemas.openxmlformats.org/markup-compatibility/2006" xmlns:aink="http://schemas.microsoft.com/office/drawing/2016/ink" xmlns:am3d="http://schemas.microsoft.com/office/drawing/2017/model3d" xmlns:o="urn:schemas-microsoft-com:office:office" xmlns:r="http://schemas.openxmlformats.org/officeDocument/2006/relationships" xmlns:m="http://schemas.openxmlformats.org/officeDocument/2006/math" xmlns:v="urn:schemas-microsoft-com:vml" xmlns:wp14="http://schemas.microsoft.com/office/word/2010/wordprocessingDrawing" xmlns:wp="http://schemas.openxmlformats.org/drawingml/2006/wordprocessingDrawing" xmlns:w10="urn:schemas-microsoft-com:office:word" xmlns:w="http://schemas.openxmlformats.org/wordprocessingml/2006/main" xmlns:w14="http://schemas.microsoft.com/office/word/2010/wordml" xmlns:w15="http://schemas.microsoft.com/office/word/2012/wordml" xmlns:w16cex="http://schemas.microsoft.com/office/word/2018/wordml/cex" xmlns:w16cid="http://schemas.microsoft.com/office/word/2016/wordml/cid" xmlns:w16="http://schemas.microsoft.com/office/word/2018/wordml" xmlns:w16se="http://schemas.microsoft.com/office/word/2015/wordml/symex" xmlns:wpg="http://schemas.microsoft.com/office/word/2010/wordprocessingGroup" xmlns:wpi="http://schemas.microsoft.com/office/word/2010/wordprocessingInk" xmlns:wne="http://schemas.microsoft.com/office/word/2006/wordml" xmlns:wps="http://schemas.microsoft.com/office/word/2010/wordprocessingShape" mc:Ignorable="w14 w15 w16se w16cid w16 w16cex wp14">
   <w:abstractNum w:abstractNumId="0" w15:restartNumberingAfterBreak="0">
     <w:nsid w:val="08C63CD5"/>
     <w:multiLevelType w:val="hybridMultilevel"/>
@@ -6450,7 +6405,7 @@
 </file>
 
 <file path=word/styles.xml><?xml version="1.0" encoding="utf-8"?>
-<w:styles xmlns:mc="http://schemas.openxmlformats.org/markup-compatibility/2006" xmlns:r="http://schemas.openxmlformats.org/officeDocument/2006/relationships" xmlns:w="http://schemas.openxmlformats.org/wordprocessingml/2006/main" xmlns:w14="http://schemas.microsoft.com/office/word/2010/wordml" xmlns:w15="http://schemas.microsoft.com/office/word/2012/wordml" xmlns:w16cid="http://schemas.microsoft.com/office/word/2016/wordml/cid" xmlns:w16se="http://schemas.microsoft.com/office/word/2015/wordml/symex" mc:Ignorable="w14 w15 w16se w16cid">
+<w:styles xmlns:mc="http://schemas.openxmlformats.org/markup-compatibility/2006" xmlns:r="http://schemas.openxmlformats.org/officeDocument/2006/relationships" xmlns:w="http://schemas.openxmlformats.org/wordprocessingml/2006/main" xmlns:w14="http://schemas.microsoft.com/office/word/2010/wordml" xmlns:w15="http://schemas.microsoft.com/office/word/2012/wordml" xmlns:w16cex="http://schemas.microsoft.com/office/word/2018/wordml/cex" xmlns:w16cid="http://schemas.microsoft.com/office/word/2016/wordml/cid" xmlns:w16="http://schemas.microsoft.com/office/word/2018/wordml" xmlns:w16se="http://schemas.microsoft.com/office/word/2015/wordml/symex" mc:Ignorable="w14 w15 w16se w16cid w16 w16cex">
   <w:docDefaults>
     <w:rPrDefault>
       <w:rPr>
@@ -6464,7 +6419,7 @@
       </w:pPr>
     </w:pPrDefault>
   </w:docDefaults>
-  <w:latentStyles w:defLockedState="0" w:defUIPriority="99" w:defSemiHidden="0" w:defUnhideWhenUsed="0" w:defQFormat="0" w:count="375">
+  <w:latentStyles w:defLockedState="0" w:defUIPriority="99" w:defSemiHidden="0" w:defUnhideWhenUsed="0" w:defQFormat="0" w:count="376">
     <w:lsdException w:name="Normal" w:uiPriority="0" w:qFormat="1"/>
     <w:lsdException w:name="heading 1" w:uiPriority="9" w:qFormat="1"/>
     <w:lsdException w:name="heading 2" w:semiHidden="1" w:uiPriority="9" w:unhideWhenUsed="1" w:qFormat="1"/>
@@ -6840,6 +6795,7 @@
     <w:lsdException w:name="Smart Hyperlink" w:semiHidden="1" w:unhideWhenUsed="1"/>
     <w:lsdException w:name="Hashtag" w:semiHidden="1" w:unhideWhenUsed="1"/>
     <w:lsdException w:name="Unresolved Mention" w:semiHidden="1" w:unhideWhenUsed="1"/>
+    <w:lsdException w:name="Smart Link" w:semiHidden="1" w:unhideWhenUsed="1"/>
   </w:latentStyles>
   <w:style w:type="paragraph" w:default="1" w:styleId="Normal">
     <w:name w:val="Normal"/>

</xml_diff>

<commit_message>
fix to multigraph and update dbs
</commit_message>
<xml_diff>
--- a/Learning_to_Route/Report.docx
+++ b/Learning_to_Route/Report.docx
@@ -1769,7 +1769,7 @@
           <v:shape id="_x0000_i1025" type="#_x0000_t75" style="width:18pt;height:15pt" o:ole="">
             <v:imagedata r:id="rId8" o:title=""/>
           </v:shape>
-          <o:OLEObject Type="Embed" ProgID="Equation.DSMT4" ShapeID="_x0000_i1025" DrawAspect="Content" ObjectID="_1657631588" r:id="rId9"/>
+          <o:OLEObject Type="Embed" ProgID="Equation.DSMT4" ShapeID="_x0000_i1025" DrawAspect="Content" ObjectID="_1657795384" r:id="rId9"/>
         </w:object>
       </w:r>
       <w:r>
@@ -1834,7 +1834,7 @@
           <v:shape id="_x0000_i1026" type="#_x0000_t75" style="width:6.95pt;height:13pt" o:ole="">
             <v:imagedata r:id="rId10" o:title=""/>
           </v:shape>
-          <o:OLEObject Type="Embed" ProgID="Equation.DSMT4" ShapeID="_x0000_i1026" DrawAspect="Content" ObjectID="_1657631589" r:id="rId11"/>
+          <o:OLEObject Type="Embed" ProgID="Equation.DSMT4" ShapeID="_x0000_i1026" DrawAspect="Content" ObjectID="_1657795385" r:id="rId11"/>
         </w:object>
       </w:r>
       <w:r>
@@ -1859,7 +1859,7 @@
           <v:shape id="_x0000_i1027" type="#_x0000_t75" style="width:10pt;height:15pt" o:ole="">
             <v:imagedata r:id="rId12" o:title=""/>
           </v:shape>
-          <o:OLEObject Type="Embed" ProgID="Equation.DSMT4" ShapeID="_x0000_i1027" DrawAspect="Content" ObjectID="_1657631590" r:id="rId13"/>
+          <o:OLEObject Type="Embed" ProgID="Equation.DSMT4" ShapeID="_x0000_i1027" DrawAspect="Content" ObjectID="_1657795386" r:id="rId13"/>
         </w:object>
       </w:r>
       <w:r>
@@ -2020,7 +2020,7 @@
           <v:shape id="_x0000_i1028" type="#_x0000_t75" style="width:292pt;height:35pt" o:ole="">
             <v:imagedata r:id="rId14" o:title=""/>
           </v:shape>
-          <o:OLEObject Type="Embed" ProgID="Equation.DSMT4" ShapeID="_x0000_i1028" DrawAspect="Content" ObjectID="_1657631591" r:id="rId15"/>
+          <o:OLEObject Type="Embed" ProgID="Equation.DSMT4" ShapeID="_x0000_i1028" DrawAspect="Content" ObjectID="_1657795387" r:id="rId15"/>
         </w:object>
       </w:r>
     </w:p>
@@ -2242,7 +2242,7 @@
           <v:shape id="_x0000_i1029" type="#_x0000_t75" style="width:113pt;height:75pt" o:ole="">
             <v:imagedata r:id="rId16" o:title=""/>
           </v:shape>
-          <o:OLEObject Type="Embed" ProgID="Equation.DSMT4" ShapeID="_x0000_i1029" DrawAspect="Content" ObjectID="_1657631592" r:id="rId17"/>
+          <o:OLEObject Type="Embed" ProgID="Equation.DSMT4" ShapeID="_x0000_i1029" DrawAspect="Content" ObjectID="_1657795388" r:id="rId17"/>
         </w:object>
       </w:r>
     </w:p>
@@ -2285,7 +2285,7 @@
           <v:shape id="_x0000_i1030" type="#_x0000_t75" style="width:351pt;height:256pt" o:ole="">
             <v:imagedata r:id="rId18" o:title=""/>
           </v:shape>
-          <o:OLEObject Type="Embed" ProgID="Equation.DSMT4" ShapeID="_x0000_i1030" DrawAspect="Content" ObjectID="_1657631593" r:id="rId19"/>
+          <o:OLEObject Type="Embed" ProgID="Equation.DSMT4" ShapeID="_x0000_i1030" DrawAspect="Content" ObjectID="_1657795389" r:id="rId19"/>
         </w:object>
       </w:r>
     </w:p>
@@ -2434,7 +2434,7 @@
           <v:shape id="_x0000_i1031" type="#_x0000_t75" style="width:101pt;height:26pt" o:ole="">
             <v:imagedata r:id="rId20" o:title=""/>
           </v:shape>
-          <o:OLEObject Type="Embed" ProgID="Equation.DSMT4" ShapeID="_x0000_i1031" DrawAspect="Content" ObjectID="_1657631594" r:id="rId21"/>
+          <o:OLEObject Type="Embed" ProgID="Equation.DSMT4" ShapeID="_x0000_i1031" DrawAspect="Content" ObjectID="_1657795390" r:id="rId21"/>
         </w:object>
       </w:r>
       <w:r>
@@ -2455,7 +2455,7 @@
           <v:shape id="_x0000_i1032" type="#_x0000_t75" style="width:102pt;height:26pt" o:ole="">
             <v:imagedata r:id="rId22" o:title=""/>
           </v:shape>
-          <o:OLEObject Type="Embed" ProgID="Equation.DSMT4" ShapeID="_x0000_i1032" DrawAspect="Content" ObjectID="_1657631595" r:id="rId23"/>
+          <o:OLEObject Type="Embed" ProgID="Equation.DSMT4" ShapeID="_x0000_i1032" DrawAspect="Content" ObjectID="_1657795391" r:id="rId23"/>
         </w:object>
       </w:r>
       <w:r>
@@ -2695,7 +2695,7 @@
           <v:shape id="_x0000_i1033" type="#_x0000_t75" style="width:12pt;height:16pt" o:ole="">
             <v:imagedata r:id="rId24" o:title=""/>
           </v:shape>
-          <o:OLEObject Type="Embed" ProgID="Equation.DSMT4" ShapeID="_x0000_i1033" DrawAspect="Content" ObjectID="_1657631596" r:id="rId25"/>
+          <o:OLEObject Type="Embed" ProgID="Equation.DSMT4" ShapeID="_x0000_i1033" DrawAspect="Content" ObjectID="_1657795392" r:id="rId25"/>
         </w:object>
       </w:r>
       <w:r>
@@ -2727,7 +2727,7 @@
           <v:shape id="_x0000_i1034" type="#_x0000_t75" style="width:406.6pt;height:61.45pt" o:ole="">
             <v:imagedata r:id="rId26" o:title=""/>
           </v:shape>
-          <o:OLEObject Type="Embed" ProgID="Equation.DSMT4" ShapeID="_x0000_i1034" DrawAspect="Content" ObjectID="_1657631597" r:id="rId27"/>
+          <o:OLEObject Type="Embed" ProgID="Equation.DSMT4" ShapeID="_x0000_i1034" DrawAspect="Content" ObjectID="_1657795393" r:id="rId27"/>
         </w:object>
       </w:r>
     </w:p>
@@ -2749,7 +2749,7 @@
           <v:shape id="_x0000_i1035" type="#_x0000_t75" style="width:430.85pt;height:98.4pt" o:ole="">
             <v:imagedata r:id="rId28" o:title=""/>
           </v:shape>
-          <o:OLEObject Type="Embed" ProgID="Equation.DSMT4" ShapeID="_x0000_i1035" DrawAspect="Content" ObjectID="_1657631598" r:id="rId29"/>
+          <o:OLEObject Type="Embed" ProgID="Equation.DSMT4" ShapeID="_x0000_i1035" DrawAspect="Content" ObjectID="_1657795394" r:id="rId29"/>
         </w:object>
       </w:r>
     </w:p>
@@ -2845,7 +2845,7 @@
           <v:shape id="_x0000_i1036" type="#_x0000_t75" style="width:127pt;height:52pt" o:ole="">
             <v:imagedata r:id="rId30" o:title=""/>
           </v:shape>
-          <o:OLEObject Type="Embed" ProgID="Equation.DSMT4" ShapeID="_x0000_i1036" DrawAspect="Content" ObjectID="_1657631599" r:id="rId31"/>
+          <o:OLEObject Type="Embed" ProgID="Equation.DSMT4" ShapeID="_x0000_i1036" DrawAspect="Content" ObjectID="_1657795395" r:id="rId31"/>
         </w:object>
       </w:r>
     </w:p>
@@ -2868,7 +2868,7 @@
           <v:shape id="_x0000_i1037" type="#_x0000_t75" style="width:168.95pt;height:82pt" o:ole="">
             <v:imagedata r:id="rId32" o:title=""/>
           </v:shape>
-          <o:OLEObject Type="Embed" ProgID="Equation.DSMT4" ShapeID="_x0000_i1037" DrawAspect="Content" ObjectID="_1657631600" r:id="rId33"/>
+          <o:OLEObject Type="Embed" ProgID="Equation.DSMT4" ShapeID="_x0000_i1037" DrawAspect="Content" ObjectID="_1657795396" r:id="rId33"/>
         </w:object>
       </w:r>
     </w:p>
@@ -2901,7 +2901,7 @@
           <v:shape id="_x0000_i1038" type="#_x0000_t75" style="width:142pt;height:20pt" o:ole="">
             <v:imagedata r:id="rId34" o:title=""/>
           </v:shape>
-          <o:OLEObject Type="Embed" ProgID="Equation.DSMT4" ShapeID="_x0000_i1038" DrawAspect="Content" ObjectID="_1657631601" r:id="rId35"/>
+          <o:OLEObject Type="Embed" ProgID="Equation.DSMT4" ShapeID="_x0000_i1038" DrawAspect="Content" ObjectID="_1657795397" r:id="rId35"/>
         </w:object>
       </w:r>
     </w:p>
@@ -2924,7 +2924,7 @@
           <v:shape id="_x0000_i1039" type="#_x0000_t75" style="width:118pt;height:58.1pt" o:ole="">
             <v:imagedata r:id="rId36" o:title=""/>
           </v:shape>
-          <o:OLEObject Type="Embed" ProgID="Equation.DSMT4" ShapeID="_x0000_i1039" DrawAspect="Content" ObjectID="_1657631602" r:id="rId37"/>
+          <o:OLEObject Type="Embed" ProgID="Equation.DSMT4" ShapeID="_x0000_i1039" DrawAspect="Content" ObjectID="_1657795398" r:id="rId37"/>
         </w:object>
       </w:r>
     </w:p>
@@ -2957,7 +2957,7 @@
           <v:shape id="_x0000_i1040" type="#_x0000_t75" style="width:100.9pt;height:26pt" o:ole="">
             <v:imagedata r:id="rId20" o:title=""/>
           </v:shape>
-          <o:OLEObject Type="Embed" ProgID="Equation.DSMT4" ShapeID="_x0000_i1040" DrawAspect="Content" ObjectID="_1657631603" r:id="rId38"/>
+          <o:OLEObject Type="Embed" ProgID="Equation.DSMT4" ShapeID="_x0000_i1040" DrawAspect="Content" ObjectID="_1657795399" r:id="rId38"/>
         </w:object>
       </w:r>
       <w:r>
@@ -2981,7 +2981,7 @@
           <v:shape id="_x0000_i1041" type="#_x0000_t75" style="width:100.9pt;height:26pt" o:ole="">
             <v:imagedata r:id="rId39" o:title=""/>
           </v:shape>
-          <o:OLEObject Type="Embed" ProgID="Equation.DSMT4" ShapeID="_x0000_i1041" DrawAspect="Content" ObjectID="_1657631604" r:id="rId40"/>
+          <o:OLEObject Type="Embed" ProgID="Equation.DSMT4" ShapeID="_x0000_i1041" DrawAspect="Content" ObjectID="_1657795400" r:id="rId40"/>
         </w:object>
       </w:r>
       <w:r>
@@ -3015,7 +3015,7 @@
           <v:shape id="_x0000_i1042" type="#_x0000_t75" style="width:29.95pt;height:18.2pt" o:ole="">
             <v:imagedata r:id="rId41" o:title=""/>
           </v:shape>
-          <o:OLEObject Type="Embed" ProgID="Equation.DSMT4" ShapeID="_x0000_i1042" DrawAspect="Content" ObjectID="_1657631605" r:id="rId42"/>
+          <o:OLEObject Type="Embed" ProgID="Equation.DSMT4" ShapeID="_x0000_i1042" DrawAspect="Content" ObjectID="_1657795401" r:id="rId42"/>
         </w:object>
       </w:r>
       <w:r>
@@ -3047,7 +3047,7 @@
           <v:shape id="_x0000_i1043" type="#_x0000_t75" style="width:18.9pt;height:16.05pt" o:ole="">
             <v:imagedata r:id="rId43" o:title=""/>
           </v:shape>
-          <o:OLEObject Type="Embed" ProgID="Equation.DSMT4" ShapeID="_x0000_i1043" DrawAspect="Content" ObjectID="_1657631606" r:id="rId44"/>
+          <o:OLEObject Type="Embed" ProgID="Equation.DSMT4" ShapeID="_x0000_i1043" DrawAspect="Content" ObjectID="_1657795402" r:id="rId44"/>
         </w:object>
       </w:r>
       <w:r>
@@ -3069,7 +3069,7 @@
           <v:shape id="_x0000_i1044" type="#_x0000_t75" style="width:82pt;height:27.1pt" o:ole="">
             <v:imagedata r:id="rId45" o:title=""/>
           </v:shape>
-          <o:OLEObject Type="Embed" ProgID="Equation.DSMT4" ShapeID="_x0000_i1044" DrawAspect="Content" ObjectID="_1657631607" r:id="rId46"/>
+          <o:OLEObject Type="Embed" ProgID="Equation.DSMT4" ShapeID="_x0000_i1044" DrawAspect="Content" ObjectID="_1657795403" r:id="rId46"/>
         </w:object>
       </w:r>
       <w:r>
@@ -3091,7 +3091,7 @@
           <v:shape id="_x0000_i1045" type="#_x0000_t75" style="width:39.9pt;height:19.95pt" o:ole="">
             <v:imagedata r:id="rId47" o:title=""/>
           </v:shape>
-          <o:OLEObject Type="Embed" ProgID="Equation.DSMT4" ShapeID="_x0000_i1045" DrawAspect="Content" ObjectID="_1657631608" r:id="rId48"/>
+          <o:OLEObject Type="Embed" ProgID="Equation.DSMT4" ShapeID="_x0000_i1045" DrawAspect="Content" ObjectID="_1657795404" r:id="rId48"/>
         </w:object>
       </w:r>
       <w:r>
@@ -3113,7 +3113,7 @@
           <v:shape id="_x0000_i1046" type="#_x0000_t75" style="width:6.75pt;height:12.85pt" o:ole="">
             <v:imagedata r:id="rId49" o:title=""/>
           </v:shape>
-          <o:OLEObject Type="Embed" ProgID="Equation.DSMT4" ShapeID="_x0000_i1046" DrawAspect="Content" ObjectID="_1657631609" r:id="rId50"/>
+          <o:OLEObject Type="Embed" ProgID="Equation.DSMT4" ShapeID="_x0000_i1046" DrawAspect="Content" ObjectID="_1657795405" r:id="rId50"/>
         </w:object>
       </w:r>
       <w:r>
@@ -3135,7 +3135,7 @@
           <v:shape id="_x0000_i1047" type="#_x0000_t75" style="width:10pt;height:14.95pt" o:ole="">
             <v:imagedata r:id="rId51" o:title=""/>
           </v:shape>
-          <o:OLEObject Type="Embed" ProgID="Equation.DSMT4" ShapeID="_x0000_i1047" DrawAspect="Content" ObjectID="_1657631610" r:id="rId52"/>
+          <o:OLEObject Type="Embed" ProgID="Equation.DSMT4" ShapeID="_x0000_i1047" DrawAspect="Content" ObjectID="_1657795406" r:id="rId52"/>
         </w:object>
       </w:r>
       <w:r>
@@ -3157,7 +3157,7 @@
           <v:shape id="_x0000_i1048" type="#_x0000_t75" style="width:29.95pt;height:18.2pt" o:ole="">
             <v:imagedata r:id="rId41" o:title=""/>
           </v:shape>
-          <o:OLEObject Type="Embed" ProgID="Equation.DSMT4" ShapeID="_x0000_i1048" DrawAspect="Content" ObjectID="_1657631611" r:id="rId53"/>
+          <o:OLEObject Type="Embed" ProgID="Equation.DSMT4" ShapeID="_x0000_i1048" DrawAspect="Content" ObjectID="_1657795407" r:id="rId53"/>
         </w:object>
       </w:r>
       <w:r>
@@ -3220,7 +3220,7 @@
           <v:shape id="_x0000_i1049" type="#_x0000_t75" style="width:12.85pt;height:12.85pt" o:ole="">
             <v:imagedata r:id="rId54" o:title=""/>
           </v:shape>
-          <o:OLEObject Type="Embed" ProgID="Equation.DSMT4" ShapeID="_x0000_i1049" DrawAspect="Content" ObjectID="_1657631612" r:id="rId55"/>
+          <o:OLEObject Type="Embed" ProgID="Equation.DSMT4" ShapeID="_x0000_i1049" DrawAspect="Content" ObjectID="_1657795408" r:id="rId55"/>
         </w:object>
       </w:r>
       <w:r>
@@ -3413,8 +3413,8 @@
           <w:noProof/>
         </w:rPr>
         <w:drawing>
-          <wp:inline distT="0" distB="0" distL="0" distR="0" wp14:anchorId="40A44235" wp14:editId="1AC31478">
-            <wp:extent cx="5274309" cy="3955732"/>
+          <wp:inline distT="0" distB="0" distL="0" distR="0" wp14:anchorId="40A44235" wp14:editId="68A5394D">
+            <wp:extent cx="5274309" cy="3955731"/>
             <wp:effectExtent l="0" t="0" r="3175" b="6985"/>
             <wp:docPr id="1" name="Picture 1"/>
             <wp:cNvGraphicFramePr>
@@ -3442,7 +3442,7 @@
                   <pic:spPr>
                     <a:xfrm>
                       <a:off x="0" y="0"/>
-                      <a:ext cx="5274309" cy="3955732"/>
+                      <a:ext cx="5274309" cy="3955731"/>
                     </a:xfrm>
                     <a:prstGeom prst="rect">
                       <a:avLst/>

</xml_diff>

<commit_message>
fix reports and graphs
</commit_message>
<xml_diff>
--- a/Learning_to_Route/Report.docx
+++ b/Learning_to_Route/Report.docx
@@ -457,7 +457,6 @@
               <w:rPr>
                 <w:noProof/>
                 <w:webHidden/>
-                <w:rtl/>
               </w:rPr>
               <w:t>3</w:t>
             </w:r>
@@ -562,7 +561,6 @@
               <w:rPr>
                 <w:noProof/>
                 <w:webHidden/>
-                <w:rtl/>
               </w:rPr>
               <w:t>4</w:t>
             </w:r>
@@ -667,7 +665,6 @@
               <w:rPr>
                 <w:noProof/>
                 <w:webHidden/>
-                <w:rtl/>
               </w:rPr>
               <w:t>5</w:t>
             </w:r>
@@ -772,7 +769,6 @@
               <w:rPr>
                 <w:noProof/>
                 <w:webHidden/>
-                <w:rtl/>
               </w:rPr>
               <w:t>6</w:t>
             </w:r>
@@ -877,7 +873,6 @@
               <w:rPr>
                 <w:noProof/>
                 <w:webHidden/>
-                <w:rtl/>
               </w:rPr>
               <w:t>7</w:t>
             </w:r>
@@ -982,7 +977,6 @@
               <w:rPr>
                 <w:noProof/>
                 <w:webHidden/>
-                <w:rtl/>
               </w:rPr>
               <w:t>7</w:t>
             </w:r>
@@ -1087,7 +1081,6 @@
               <w:rPr>
                 <w:noProof/>
                 <w:webHidden/>
-                <w:rtl/>
               </w:rPr>
               <w:t>11</w:t>
             </w:r>
@@ -1187,51 +1180,7 @@
           <w:szCs w:val="24"/>
           <w:shd w:val="clear" w:color="auto" w:fill="FFFFFF"/>
         </w:rPr>
-        <w:t xml:space="preserve">Valadarsky, A., </w:t>
-      </w:r>
-      <w:proofErr w:type="spellStart"/>
-      <w:r>
-        <w:rPr>
-          <w:rFonts w:cstheme="minorHAnsi"/>
-          <w:color w:val="222222"/>
-          <w:sz w:val="24"/>
-          <w:szCs w:val="24"/>
-          <w:shd w:val="clear" w:color="auto" w:fill="FFFFFF"/>
-        </w:rPr>
-        <w:t>Schapira</w:t>
-      </w:r>
-      <w:proofErr w:type="spellEnd"/>
-      <w:r>
-        <w:rPr>
-          <w:rFonts w:cstheme="minorHAnsi"/>
-          <w:color w:val="222222"/>
-          <w:sz w:val="24"/>
-          <w:szCs w:val="24"/>
-          <w:shd w:val="clear" w:color="auto" w:fill="FFFFFF"/>
-        </w:rPr>
-        <w:t xml:space="preserve">, M., </w:t>
-      </w:r>
-      <w:proofErr w:type="spellStart"/>
-      <w:r>
-        <w:rPr>
-          <w:rFonts w:cstheme="minorHAnsi"/>
-          <w:color w:val="222222"/>
-          <w:sz w:val="24"/>
-          <w:szCs w:val="24"/>
-          <w:shd w:val="clear" w:color="auto" w:fill="FFFFFF"/>
-        </w:rPr>
-        <w:t>Shahaf</w:t>
-      </w:r>
-      <w:proofErr w:type="spellEnd"/>
-      <w:r>
-        <w:rPr>
-          <w:rFonts w:cstheme="minorHAnsi"/>
-          <w:color w:val="222222"/>
-          <w:sz w:val="24"/>
-          <w:szCs w:val="24"/>
-          <w:shd w:val="clear" w:color="auto" w:fill="FFFFFF"/>
-        </w:rPr>
-        <w:t>, D., &amp; Tamar, A. (2017, November). Learning to route. In </w:t>
+        <w:t>Valadarsky, A., Schapira, M., Shahaf, D., &amp; Tamar, A. (2017, November). Learning to route. In </w:t>
       </w:r>
       <w:r>
         <w:rPr>
@@ -1834,7 +1783,7 @@
           <v:shape id="_x0000_i1025" type="#_x0000_t75" style="width:18pt;height:15pt" o:ole="">
             <v:imagedata r:id="rId8" o:title=""/>
           </v:shape>
-          <o:OLEObject Type="Embed" ProgID="Equation.DSMT4" ShapeID="_x0000_i1025" DrawAspect="Content" ObjectID="_1658154111" r:id="rId9"/>
+          <o:OLEObject Type="Embed" ProgID="Equation.DSMT4" ShapeID="_x0000_i1025" DrawAspect="Content" ObjectID="_1658212196" r:id="rId9"/>
         </w:object>
       </w:r>
       <w:r>
@@ -1899,7 +1848,7 @@
           <v:shape id="_x0000_i1026" type="#_x0000_t75" style="width:6.95pt;height:13pt" o:ole="">
             <v:imagedata r:id="rId10" o:title=""/>
           </v:shape>
-          <o:OLEObject Type="Embed" ProgID="Equation.DSMT4" ShapeID="_x0000_i1026" DrawAspect="Content" ObjectID="_1658154112" r:id="rId11"/>
+          <o:OLEObject Type="Embed" ProgID="Equation.DSMT4" ShapeID="_x0000_i1026" DrawAspect="Content" ObjectID="_1658212197" r:id="rId11"/>
         </w:object>
       </w:r>
       <w:r>
@@ -1924,7 +1873,7 @@
           <v:shape id="_x0000_i1027" type="#_x0000_t75" style="width:10pt;height:15pt" o:ole="">
             <v:imagedata r:id="rId12" o:title=""/>
           </v:shape>
-          <o:OLEObject Type="Embed" ProgID="Equation.DSMT4" ShapeID="_x0000_i1027" DrawAspect="Content" ObjectID="_1658154113" r:id="rId13"/>
+          <o:OLEObject Type="Embed" ProgID="Equation.DSMT4" ShapeID="_x0000_i1027" DrawAspect="Content" ObjectID="_1658212198" r:id="rId13"/>
         </w:object>
       </w:r>
       <w:r>
@@ -2085,7 +2034,7 @@
           <v:shape id="_x0000_i1028" type="#_x0000_t75" style="width:292pt;height:35pt" o:ole="">
             <v:imagedata r:id="rId14" o:title=""/>
           </v:shape>
-          <o:OLEObject Type="Embed" ProgID="Equation.DSMT4" ShapeID="_x0000_i1028" DrawAspect="Content" ObjectID="_1658154114" r:id="rId15"/>
+          <o:OLEObject Type="Embed" ProgID="Equation.DSMT4" ShapeID="_x0000_i1028" DrawAspect="Content" ObjectID="_1658212199" r:id="rId15"/>
         </w:object>
       </w:r>
     </w:p>
@@ -2307,7 +2256,7 @@
           <v:shape id="_x0000_i1029" type="#_x0000_t75" style="width:113pt;height:75pt" o:ole="">
             <v:imagedata r:id="rId16" o:title=""/>
           </v:shape>
-          <o:OLEObject Type="Embed" ProgID="Equation.DSMT4" ShapeID="_x0000_i1029" DrawAspect="Content" ObjectID="_1658154115" r:id="rId17"/>
+          <o:OLEObject Type="Embed" ProgID="Equation.DSMT4" ShapeID="_x0000_i1029" DrawAspect="Content" ObjectID="_1658212200" r:id="rId17"/>
         </w:object>
       </w:r>
     </w:p>
@@ -2350,7 +2299,7 @@
           <v:shape id="_x0000_i1030" type="#_x0000_t75" style="width:351pt;height:256pt" o:ole="">
             <v:imagedata r:id="rId18" o:title=""/>
           </v:shape>
-          <o:OLEObject Type="Embed" ProgID="Equation.DSMT4" ShapeID="_x0000_i1030" DrawAspect="Content" ObjectID="_1658154116" r:id="rId19"/>
+          <o:OLEObject Type="Embed" ProgID="Equation.DSMT4" ShapeID="_x0000_i1030" DrawAspect="Content" ObjectID="_1658212201" r:id="rId19"/>
         </w:object>
       </w:r>
     </w:p>
@@ -2421,7 +2370,6 @@
         </w:rPr>
         <w:t>"</w:t>
       </w:r>
-      <w:proofErr w:type="spellStart"/>
       <w:r>
         <w:rPr>
           <w:rFonts w:cstheme="minorHAnsi"/>
@@ -2432,7 +2380,6 @@
         </w:rPr>
         <w:t>Gurobi</w:t>
       </w:r>
-      <w:proofErr w:type="spellEnd"/>
       <w:r>
         <w:rPr>
           <w:rFonts w:cstheme="minorHAnsi"/>
@@ -2501,7 +2448,7 @@
           <v:shape id="_x0000_i1031" type="#_x0000_t75" style="width:101pt;height:26pt" o:ole="">
             <v:imagedata r:id="rId20" o:title=""/>
           </v:shape>
-          <o:OLEObject Type="Embed" ProgID="Equation.DSMT4" ShapeID="_x0000_i1031" DrawAspect="Content" ObjectID="_1658154117" r:id="rId21"/>
+          <o:OLEObject Type="Embed" ProgID="Equation.DSMT4" ShapeID="_x0000_i1031" DrawAspect="Content" ObjectID="_1658212202" r:id="rId21"/>
         </w:object>
       </w:r>
       <w:r>
@@ -2522,7 +2469,7 @@
           <v:shape id="_x0000_i1032" type="#_x0000_t75" style="width:102pt;height:26pt" o:ole="">
             <v:imagedata r:id="rId22" o:title=""/>
           </v:shape>
-          <o:OLEObject Type="Embed" ProgID="Equation.DSMT4" ShapeID="_x0000_i1032" DrawAspect="Content" ObjectID="_1658154118" r:id="rId23"/>
+          <o:OLEObject Type="Embed" ProgID="Equation.DSMT4" ShapeID="_x0000_i1032" DrawAspect="Content" ObjectID="_1658212203" r:id="rId23"/>
         </w:object>
       </w:r>
       <w:r>
@@ -2762,7 +2709,7 @@
           <v:shape id="_x0000_i1033" type="#_x0000_t75" style="width:12pt;height:16pt" o:ole="">
             <v:imagedata r:id="rId24" o:title=""/>
           </v:shape>
-          <o:OLEObject Type="Embed" ProgID="Equation.DSMT4" ShapeID="_x0000_i1033" DrawAspect="Content" ObjectID="_1658154119" r:id="rId25"/>
+          <o:OLEObject Type="Embed" ProgID="Equation.DSMT4" ShapeID="_x0000_i1033" DrawAspect="Content" ObjectID="_1658212204" r:id="rId25"/>
         </w:object>
       </w:r>
       <w:r>
@@ -2794,7 +2741,7 @@
           <v:shape id="_x0000_i1034" type="#_x0000_t75" style="width:406.6pt;height:61.45pt" o:ole="">
             <v:imagedata r:id="rId26" o:title=""/>
           </v:shape>
-          <o:OLEObject Type="Embed" ProgID="Equation.DSMT4" ShapeID="_x0000_i1034" DrawAspect="Content" ObjectID="_1658154120" r:id="rId27"/>
+          <o:OLEObject Type="Embed" ProgID="Equation.DSMT4" ShapeID="_x0000_i1034" DrawAspect="Content" ObjectID="_1658212205" r:id="rId27"/>
         </w:object>
       </w:r>
     </w:p>
@@ -2816,7 +2763,7 @@
           <v:shape id="_x0000_i1035" type="#_x0000_t75" style="width:430.85pt;height:98.4pt" o:ole="">
             <v:imagedata r:id="rId28" o:title=""/>
           </v:shape>
-          <o:OLEObject Type="Embed" ProgID="Equation.DSMT4" ShapeID="_x0000_i1035" DrawAspect="Content" ObjectID="_1658154121" r:id="rId29"/>
+          <o:OLEObject Type="Embed" ProgID="Equation.DSMT4" ShapeID="_x0000_i1035" DrawAspect="Content" ObjectID="_1658212206" r:id="rId29"/>
         </w:object>
       </w:r>
     </w:p>
@@ -2909,10 +2856,10 @@
           <w:position w:val="-46"/>
         </w:rPr>
         <w:object w:dxaOrig="2540" w:dyaOrig="1040" w14:anchorId="1535CABD">
-          <v:shape id="_x0000_i1036" type="#_x0000_t75" style="width:127pt;height:52pt" o:ole="">
+          <v:shape id="_x0000_i1036" type="#_x0000_t75" style="width:126.85pt;height:52.05pt" o:ole="">
             <v:imagedata r:id="rId30" o:title=""/>
           </v:shape>
-          <o:OLEObject Type="Embed" ProgID="Equation.DSMT4" ShapeID="_x0000_i1036" DrawAspect="Content" ObjectID="_1658154122" r:id="rId31"/>
+          <o:OLEObject Type="Embed" ProgID="Equation.DSMT4" ShapeID="_x0000_i1036" DrawAspect="Content" ObjectID="_1658212207" r:id="rId31"/>
         </w:object>
       </w:r>
     </w:p>
@@ -2935,7 +2882,7 @@
           <v:shape id="_x0000_i1037" type="#_x0000_t75" style="width:168.95pt;height:82pt" o:ole="">
             <v:imagedata r:id="rId32" o:title=""/>
           </v:shape>
-          <o:OLEObject Type="Embed" ProgID="Equation.DSMT4" ShapeID="_x0000_i1037" DrawAspect="Content" ObjectID="_1658154123" r:id="rId33"/>
+          <o:OLEObject Type="Embed" ProgID="Equation.DSMT4" ShapeID="_x0000_i1037" DrawAspect="Content" ObjectID="_1658212208" r:id="rId33"/>
         </w:object>
       </w:r>
     </w:p>
@@ -2965,10 +2912,10 @@
           <w:position w:val="-14"/>
         </w:rPr>
         <w:object w:dxaOrig="2840" w:dyaOrig="400" w14:anchorId="78D2F76A">
-          <v:shape id="_x0000_i1038" type="#_x0000_t75" style="width:142pt;height:20pt" o:ole="">
+          <v:shape id="_x0000_i1038" type="#_x0000_t75" style="width:141.85pt;height:19.95pt" o:ole="">
             <v:imagedata r:id="rId34" o:title=""/>
           </v:shape>
-          <o:OLEObject Type="Embed" ProgID="Equation.DSMT4" ShapeID="_x0000_i1038" DrawAspect="Content" ObjectID="_1658154124" r:id="rId35"/>
+          <o:OLEObject Type="Embed" ProgID="Equation.DSMT4" ShapeID="_x0000_i1038" DrawAspect="Content" ObjectID="_1658212209" r:id="rId35"/>
         </w:object>
       </w:r>
     </w:p>
@@ -2991,7 +2938,7 @@
           <v:shape id="_x0000_i1039" type="#_x0000_t75" style="width:118pt;height:58.1pt" o:ole="">
             <v:imagedata r:id="rId36" o:title=""/>
           </v:shape>
-          <o:OLEObject Type="Embed" ProgID="Equation.DSMT4" ShapeID="_x0000_i1039" DrawAspect="Content" ObjectID="_1658154125" r:id="rId37"/>
+          <o:OLEObject Type="Embed" ProgID="Equation.DSMT4" ShapeID="_x0000_i1039" DrawAspect="Content" ObjectID="_1658212210" r:id="rId37"/>
         </w:object>
       </w:r>
     </w:p>
@@ -3024,7 +2971,7 @@
           <v:shape id="_x0000_i1040" type="#_x0000_t75" style="width:100.9pt;height:26pt" o:ole="">
             <v:imagedata r:id="rId20" o:title=""/>
           </v:shape>
-          <o:OLEObject Type="Embed" ProgID="Equation.DSMT4" ShapeID="_x0000_i1040" DrawAspect="Content" ObjectID="_1658154126" r:id="rId38"/>
+          <o:OLEObject Type="Embed" ProgID="Equation.DSMT4" ShapeID="_x0000_i1040" DrawAspect="Content" ObjectID="_1658212211" r:id="rId38"/>
         </w:object>
       </w:r>
       <w:r>
@@ -3048,7 +2995,7 @@
           <v:shape id="_x0000_i1041" type="#_x0000_t75" style="width:100.9pt;height:26pt" o:ole="">
             <v:imagedata r:id="rId39" o:title=""/>
           </v:shape>
-          <o:OLEObject Type="Embed" ProgID="Equation.DSMT4" ShapeID="_x0000_i1041" DrawAspect="Content" ObjectID="_1658154127" r:id="rId40"/>
+          <o:OLEObject Type="Embed" ProgID="Equation.DSMT4" ShapeID="_x0000_i1041" DrawAspect="Content" ObjectID="_1658212212" r:id="rId40"/>
         </w:object>
       </w:r>
       <w:r>
@@ -3082,7 +3029,7 @@
           <v:shape id="_x0000_i1042" type="#_x0000_t75" style="width:29.95pt;height:18.2pt" o:ole="">
             <v:imagedata r:id="rId41" o:title=""/>
           </v:shape>
-          <o:OLEObject Type="Embed" ProgID="Equation.DSMT4" ShapeID="_x0000_i1042" DrawAspect="Content" ObjectID="_1658154128" r:id="rId42"/>
+          <o:OLEObject Type="Embed" ProgID="Equation.DSMT4" ShapeID="_x0000_i1042" DrawAspect="Content" ObjectID="_1658212213" r:id="rId42"/>
         </w:object>
       </w:r>
       <w:r>
@@ -3114,7 +3061,7 @@
           <v:shape id="_x0000_i1043" type="#_x0000_t75" style="width:18.9pt;height:16.05pt" o:ole="">
             <v:imagedata r:id="rId43" o:title=""/>
           </v:shape>
-          <o:OLEObject Type="Embed" ProgID="Equation.DSMT4" ShapeID="_x0000_i1043" DrawAspect="Content" ObjectID="_1658154129" r:id="rId44"/>
+          <o:OLEObject Type="Embed" ProgID="Equation.DSMT4" ShapeID="_x0000_i1043" DrawAspect="Content" ObjectID="_1658212214" r:id="rId44"/>
         </w:object>
       </w:r>
       <w:r>
@@ -3136,7 +3083,7 @@
           <v:shape id="_x0000_i1044" type="#_x0000_t75" style="width:82pt;height:27.1pt" o:ole="">
             <v:imagedata r:id="rId45" o:title=""/>
           </v:shape>
-          <o:OLEObject Type="Embed" ProgID="Equation.DSMT4" ShapeID="_x0000_i1044" DrawAspect="Content" ObjectID="_1658154130" r:id="rId46"/>
+          <o:OLEObject Type="Embed" ProgID="Equation.DSMT4" ShapeID="_x0000_i1044" DrawAspect="Content" ObjectID="_1658212215" r:id="rId46"/>
         </w:object>
       </w:r>
       <w:r>
@@ -3158,7 +3105,7 @@
           <v:shape id="_x0000_i1045" type="#_x0000_t75" style="width:39.9pt;height:19.95pt" o:ole="">
             <v:imagedata r:id="rId47" o:title=""/>
           </v:shape>
-          <o:OLEObject Type="Embed" ProgID="Equation.DSMT4" ShapeID="_x0000_i1045" DrawAspect="Content" ObjectID="_1658154131" r:id="rId48"/>
+          <o:OLEObject Type="Embed" ProgID="Equation.DSMT4" ShapeID="_x0000_i1045" DrawAspect="Content" ObjectID="_1658212216" r:id="rId48"/>
         </w:object>
       </w:r>
       <w:r>
@@ -3180,7 +3127,7 @@
           <v:shape id="_x0000_i1046" type="#_x0000_t75" style="width:6.75pt;height:12.85pt" o:ole="">
             <v:imagedata r:id="rId49" o:title=""/>
           </v:shape>
-          <o:OLEObject Type="Embed" ProgID="Equation.DSMT4" ShapeID="_x0000_i1046" DrawAspect="Content" ObjectID="_1658154132" r:id="rId50"/>
+          <o:OLEObject Type="Embed" ProgID="Equation.DSMT4" ShapeID="_x0000_i1046" DrawAspect="Content" ObjectID="_1658212217" r:id="rId50"/>
         </w:object>
       </w:r>
       <w:r>
@@ -3202,7 +3149,7 @@
           <v:shape id="_x0000_i1047" type="#_x0000_t75" style="width:10pt;height:14.95pt" o:ole="">
             <v:imagedata r:id="rId51" o:title=""/>
           </v:shape>
-          <o:OLEObject Type="Embed" ProgID="Equation.DSMT4" ShapeID="_x0000_i1047" DrawAspect="Content" ObjectID="_1658154133" r:id="rId52"/>
+          <o:OLEObject Type="Embed" ProgID="Equation.DSMT4" ShapeID="_x0000_i1047" DrawAspect="Content" ObjectID="_1658212218" r:id="rId52"/>
         </w:object>
       </w:r>
       <w:r>
@@ -3224,7 +3171,7 @@
           <v:shape id="_x0000_i1048" type="#_x0000_t75" style="width:29.95pt;height:18.2pt" o:ole="">
             <v:imagedata r:id="rId41" o:title=""/>
           </v:shape>
-          <o:OLEObject Type="Embed" ProgID="Equation.DSMT4" ShapeID="_x0000_i1048" DrawAspect="Content" ObjectID="_1658154134" r:id="rId53"/>
+          <o:OLEObject Type="Embed" ProgID="Equation.DSMT4" ShapeID="_x0000_i1048" DrawAspect="Content" ObjectID="_1658212219" r:id="rId53"/>
         </w:object>
       </w:r>
       <w:r>
@@ -3287,7 +3234,7 @@
           <v:shape id="_x0000_i1049" type="#_x0000_t75" style="width:12.85pt;height:12.85pt" o:ole="">
             <v:imagedata r:id="rId54" o:title=""/>
           </v:shape>
-          <o:OLEObject Type="Embed" ProgID="Equation.DSMT4" ShapeID="_x0000_i1049" DrawAspect="Content" ObjectID="_1658154135" r:id="rId55"/>
+          <o:OLEObject Type="Embed" ProgID="Equation.DSMT4" ShapeID="_x0000_i1049" DrawAspect="Content" ObjectID="_1658212220" r:id="rId55"/>
         </w:object>
       </w:r>
       <w:r>
@@ -3508,8 +3455,8 @@
           <w:noProof/>
         </w:rPr>
         <w:drawing>
-          <wp:inline distT="0" distB="0" distL="0" distR="0" wp14:anchorId="40A44235" wp14:editId="68A5394D">
-            <wp:extent cx="5274309" cy="3955731"/>
+          <wp:inline distT="0" distB="0" distL="0" distR="0" wp14:anchorId="40A44235" wp14:editId="11A97992">
+            <wp:extent cx="5274308" cy="3955731"/>
             <wp:effectExtent l="0" t="0" r="3175" b="6985"/>
             <wp:docPr id="1" name="Picture 1"/>
             <wp:cNvGraphicFramePr>
@@ -3537,7 +3484,7 @@
                   <pic:spPr>
                     <a:xfrm>
                       <a:off x="0" y="0"/>
-                      <a:ext cx="5274309" cy="3955731"/>
+                      <a:ext cx="5274308" cy="3955731"/>
                     </a:xfrm>
                     <a:prstGeom prst="rect">
                       <a:avLst/>
@@ -3557,9 +3504,9 @@
         </w:rPr>
         <w:lastRenderedPageBreak/>
         <w:drawing>
-          <wp:inline distT="0" distB="0" distL="0" distR="0" wp14:anchorId="7F649555" wp14:editId="735B6DA2">
-            <wp:extent cx="5274310" cy="3956050"/>
-            <wp:effectExtent l="0" t="0" r="2540" b="6350"/>
+          <wp:inline distT="0" distB="0" distL="0" distR="0" wp14:anchorId="7F649555" wp14:editId="5C5E50B2">
+            <wp:extent cx="5274310" cy="3955732"/>
+            <wp:effectExtent l="0" t="0" r="2540" b="6985"/>
             <wp:docPr id="2" name="Picture 2"/>
             <wp:cNvGraphicFramePr>
               <a:graphicFrameLocks xmlns:a="http://schemas.openxmlformats.org/drawingml/2006/main" noChangeAspect="1"/>
@@ -3572,7 +3519,13 @@
                     <pic:cNvPicPr/>
                   </pic:nvPicPr>
                   <pic:blipFill>
-                    <a:blip r:embed="rId57"/>
+                    <a:blip r:embed="rId57">
+                      <a:extLst>
+                        <a:ext uri="{28A0092B-C50C-407E-A947-70E740481C1C}">
+                          <a14:useLocalDpi xmlns:a14="http://schemas.microsoft.com/office/drawing/2010/main" val="0"/>
+                        </a:ext>
+                      </a:extLst>
+                    </a:blip>
                     <a:stretch>
                       <a:fillRect/>
                     </a:stretch>
@@ -3580,7 +3533,7 @@
                   <pic:spPr>
                     <a:xfrm>
                       <a:off x="0" y="0"/>
-                      <a:ext cx="5274310" cy="3956050"/>
+                      <a:ext cx="5274310" cy="3955732"/>
                     </a:xfrm>
                     <a:prstGeom prst="rect">
                       <a:avLst/>
@@ -3599,9 +3552,9 @@
           <w:noProof/>
         </w:rPr>
         <w:drawing>
-          <wp:inline distT="0" distB="0" distL="0" distR="0" wp14:anchorId="415B6C53" wp14:editId="3756834B">
-            <wp:extent cx="5274310" cy="3956050"/>
-            <wp:effectExtent l="0" t="0" r="2540" b="6350"/>
+          <wp:inline distT="0" distB="0" distL="0" distR="0" wp14:anchorId="415B6C53" wp14:editId="4ED5B2CE">
+            <wp:extent cx="5274310" cy="3955732"/>
+            <wp:effectExtent l="0" t="0" r="2540" b="6985"/>
             <wp:docPr id="3" name="Picture 3"/>
             <wp:cNvGraphicFramePr>
               <a:graphicFrameLocks xmlns:a="http://schemas.openxmlformats.org/drawingml/2006/main" noChangeAspect="1"/>
@@ -3614,7 +3567,13 @@
                     <pic:cNvPicPr/>
                   </pic:nvPicPr>
                   <pic:blipFill>
-                    <a:blip r:embed="rId58"/>
+                    <a:blip r:embed="rId58">
+                      <a:extLst>
+                        <a:ext uri="{28A0092B-C50C-407E-A947-70E740481C1C}">
+                          <a14:useLocalDpi xmlns:a14="http://schemas.microsoft.com/office/drawing/2010/main" val="0"/>
+                        </a:ext>
+                      </a:extLst>
+                    </a:blip>
                     <a:stretch>
                       <a:fillRect/>
                     </a:stretch>
@@ -3622,7 +3581,7 @@
                   <pic:spPr>
                     <a:xfrm>
                       <a:off x="0" y="0"/>
-                      <a:ext cx="5274310" cy="3956050"/>
+                      <a:ext cx="5274310" cy="3955732"/>
                     </a:xfrm>
                     <a:prstGeom prst="rect">
                       <a:avLst/>
@@ -3696,9 +3655,9 @@
           <w:szCs w:val="24"/>
         </w:rPr>
         <w:drawing>
-          <wp:inline distT="0" distB="0" distL="0" distR="0" wp14:anchorId="756CC172" wp14:editId="0D1A65C9">
-            <wp:extent cx="5274310" cy="3955732"/>
-            <wp:effectExtent l="0" t="0" r="2540" b="6985"/>
+          <wp:inline distT="0" distB="0" distL="0" distR="0" wp14:anchorId="756CC172" wp14:editId="1735B953">
+            <wp:extent cx="5274309" cy="3955732"/>
+            <wp:effectExtent l="0" t="0" r="3175" b="6985"/>
             <wp:docPr id="4" name="Picture 4"/>
             <wp:cNvGraphicFramePr>
               <a:graphicFrameLocks xmlns:a="http://schemas.openxmlformats.org/drawingml/2006/main" noChangeAspect="1"/>
@@ -3725,7 +3684,7 @@
                   <pic:spPr>
                     <a:xfrm>
                       <a:off x="0" y="0"/>
-                      <a:ext cx="5274310" cy="3955732"/>
+                      <a:ext cx="5274309" cy="3955732"/>
                     </a:xfrm>
                     <a:prstGeom prst="rect">
                       <a:avLst/>
@@ -3744,9 +3703,9 @@
           <w:noProof/>
         </w:rPr>
         <w:drawing>
-          <wp:inline distT="0" distB="0" distL="0" distR="0" wp14:anchorId="61E4B7B4" wp14:editId="4F632A7F">
-            <wp:extent cx="5274310" cy="3955732"/>
-            <wp:effectExtent l="0" t="0" r="2540" b="6985"/>
+          <wp:inline distT="0" distB="0" distL="0" distR="0" wp14:anchorId="61E4B7B4" wp14:editId="2E73CEC6">
+            <wp:extent cx="5274309" cy="3955732"/>
+            <wp:effectExtent l="0" t="0" r="3175" b="6985"/>
             <wp:docPr id="5" name="Picture 5"/>
             <wp:cNvGraphicFramePr>
               <a:graphicFrameLocks xmlns:a="http://schemas.openxmlformats.org/drawingml/2006/main" noChangeAspect="1"/>
@@ -3773,7 +3732,7 @@
                   <pic:spPr>
                     <a:xfrm>
                       <a:off x="0" y="0"/>
-                      <a:ext cx="5274310" cy="3955732"/>
+                      <a:ext cx="5274309" cy="3955732"/>
                     </a:xfrm>
                     <a:prstGeom prst="rect">
                       <a:avLst/>
@@ -3793,9 +3752,9 @@
         </w:rPr>
         <w:lastRenderedPageBreak/>
         <w:drawing>
-          <wp:inline distT="0" distB="0" distL="0" distR="0" wp14:anchorId="41E2DC7A" wp14:editId="5661B68C">
-            <wp:extent cx="5274310" cy="3955732"/>
-            <wp:effectExtent l="0" t="0" r="2540" b="6985"/>
+          <wp:inline distT="0" distB="0" distL="0" distR="0" wp14:anchorId="41E2DC7A" wp14:editId="5DE39D40">
+            <wp:extent cx="5274309" cy="3955732"/>
+            <wp:effectExtent l="0" t="0" r="3175" b="6985"/>
             <wp:docPr id="6" name="Picture 6"/>
             <wp:cNvGraphicFramePr>
               <a:graphicFrameLocks xmlns:a="http://schemas.openxmlformats.org/drawingml/2006/main" noChangeAspect="1"/>
@@ -3822,7 +3781,7 @@
                   <pic:spPr>
                     <a:xfrm>
                       <a:off x="0" y="0"/>
-                      <a:ext cx="5274310" cy="3955732"/>
+                      <a:ext cx="5274309" cy="3955732"/>
                     </a:xfrm>
                     <a:prstGeom prst="rect">
                       <a:avLst/>
@@ -3876,39 +3835,7 @@
           <w:sz w:val="24"/>
           <w:szCs w:val="24"/>
         </w:rPr>
-        <w:t xml:space="preserve">Valadarsky, A., </w:t>
-      </w:r>
-      <w:proofErr w:type="spellStart"/>
-      <w:r>
-        <w:rPr>
-          <w:sz w:val="24"/>
-          <w:szCs w:val="24"/>
-        </w:rPr>
-        <w:t>Schapira</w:t>
-      </w:r>
-      <w:proofErr w:type="spellEnd"/>
-      <w:r>
-        <w:rPr>
-          <w:sz w:val="24"/>
-          <w:szCs w:val="24"/>
-        </w:rPr>
-        <w:t xml:space="preserve">, M., </w:t>
-      </w:r>
-      <w:proofErr w:type="spellStart"/>
-      <w:r>
-        <w:rPr>
-          <w:sz w:val="24"/>
-          <w:szCs w:val="24"/>
-        </w:rPr>
-        <w:t>Shahaf</w:t>
-      </w:r>
-      <w:proofErr w:type="spellEnd"/>
-      <w:r>
-        <w:rPr>
-          <w:sz w:val="24"/>
-          <w:szCs w:val="24"/>
-        </w:rPr>
-        <w:t>, D., &amp; Tamar, A. (2017, November). Learning to route. In Proceedings of the 16th ACM workshop on hot topics in networks (pp. 185-191).</w:t>
+        <w:t>Valadarsky, A., Schapira, M., Shahaf, D., &amp; Tamar, A. (2017, November). Learning to route. In Proceedings of the 16th ACM workshop on hot topics in networks (pp. 185-191).</w:t>
       </w:r>
     </w:p>
     <w:p>
@@ -3957,23 +3884,7 @@
           <w:sz w:val="24"/>
           <w:szCs w:val="24"/>
         </w:rPr>
-        <w:t xml:space="preserve">Azar, Y., Cohen, E., Fiat, A., Kaplan, H., &amp; </w:t>
-      </w:r>
-      <w:proofErr w:type="spellStart"/>
-      <w:r>
-        <w:rPr>
-          <w:sz w:val="24"/>
-          <w:szCs w:val="24"/>
-        </w:rPr>
-        <w:t>Räcke</w:t>
-      </w:r>
-      <w:proofErr w:type="spellEnd"/>
-      <w:r>
-        <w:rPr>
-          <w:sz w:val="24"/>
-          <w:szCs w:val="24"/>
-        </w:rPr>
-        <w:t>, H. (2004). Optimal oblivious routing in polynomial time. Journal of Computer and System Sciences, 69(3), 383-394.</w:t>
+        <w:t>Azar, Y., Cohen, E., Fiat, A., Kaplan, H., &amp; Räcke, H. (2004). Optimal oblivious routing in polynomial time. Journal of Computer and System Sciences, 69(3), 383-394.</w:t>
       </w:r>
       <w:r>
         <w:rPr>

</xml_diff>

<commit_message>
push for update master to clone
</commit_message>
<xml_diff>
--- a/Learning_to_Route/Report.docx
+++ b/Learning_to_Route/Report.docx
@@ -1082,7 +1082,7 @@
                 <w:noProof/>
                 <w:webHidden/>
               </w:rPr>
-              <w:t>11</w:t>
+              <w:t>12</w:t>
             </w:r>
             <w:r>
               <w:rPr>
@@ -1180,7 +1180,51 @@
           <w:szCs w:val="24"/>
           <w:shd w:val="clear" w:color="auto" w:fill="FFFFFF"/>
         </w:rPr>
-        <w:t>Valadarsky, A., Schapira, M., Shahaf, D., &amp; Tamar, A. (2017, November). Learning to route. In </w:t>
+        <w:t xml:space="preserve">Valadarsky, A., </w:t>
+      </w:r>
+      <w:proofErr w:type="spellStart"/>
+      <w:r>
+        <w:rPr>
+          <w:rFonts w:cstheme="minorHAnsi"/>
+          <w:color w:val="222222"/>
+          <w:sz w:val="24"/>
+          <w:szCs w:val="24"/>
+          <w:shd w:val="clear" w:color="auto" w:fill="FFFFFF"/>
+        </w:rPr>
+        <w:t>Schapira</w:t>
+      </w:r>
+      <w:proofErr w:type="spellEnd"/>
+      <w:r>
+        <w:rPr>
+          <w:rFonts w:cstheme="minorHAnsi"/>
+          <w:color w:val="222222"/>
+          <w:sz w:val="24"/>
+          <w:szCs w:val="24"/>
+          <w:shd w:val="clear" w:color="auto" w:fill="FFFFFF"/>
+        </w:rPr>
+        <w:t xml:space="preserve">, M., </w:t>
+      </w:r>
+      <w:proofErr w:type="spellStart"/>
+      <w:r>
+        <w:rPr>
+          <w:rFonts w:cstheme="minorHAnsi"/>
+          <w:color w:val="222222"/>
+          <w:sz w:val="24"/>
+          <w:szCs w:val="24"/>
+          <w:shd w:val="clear" w:color="auto" w:fill="FFFFFF"/>
+        </w:rPr>
+        <w:t>Shahaf</w:t>
+      </w:r>
+      <w:proofErr w:type="spellEnd"/>
+      <w:r>
+        <w:rPr>
+          <w:rFonts w:cstheme="minorHAnsi"/>
+          <w:color w:val="222222"/>
+          <w:sz w:val="24"/>
+          <w:szCs w:val="24"/>
+          <w:shd w:val="clear" w:color="auto" w:fill="FFFFFF"/>
+        </w:rPr>
+        <w:t>, D., &amp; Tamar, A. (2017, November). Learning to route. In </w:t>
       </w:r>
       <w:r>
         <w:rPr>
@@ -1783,7 +1827,7 @@
           <v:shape id="_x0000_i1025" type="#_x0000_t75" style="width:18.2pt;height:14.95pt" o:ole="">
             <v:imagedata r:id="rId8" o:title=""/>
           </v:shape>
-          <o:OLEObject Type="Embed" ProgID="Equation.DSMT4" ShapeID="_x0000_i1025" DrawAspect="Content" ObjectID="_1658246428" r:id="rId9"/>
+          <o:OLEObject Type="Embed" ProgID="Equation.DSMT4" ShapeID="_x0000_i1025" DrawAspect="Content" ObjectID="_1658650295" r:id="rId9"/>
         </w:object>
       </w:r>
       <w:r>
@@ -1848,7 +1892,7 @@
           <v:shape id="_x0000_i1026" type="#_x0000_t75" style="width:6.75pt;height:12.85pt" o:ole="">
             <v:imagedata r:id="rId10" o:title=""/>
           </v:shape>
-          <o:OLEObject Type="Embed" ProgID="Equation.DSMT4" ShapeID="_x0000_i1026" DrawAspect="Content" ObjectID="_1658246429" r:id="rId11"/>
+          <o:OLEObject Type="Embed" ProgID="Equation.DSMT4" ShapeID="_x0000_i1026" DrawAspect="Content" ObjectID="_1658650296" r:id="rId11"/>
         </w:object>
       </w:r>
       <w:r>
@@ -1873,7 +1917,7 @@
           <v:shape id="_x0000_i1027" type="#_x0000_t75" style="width:10pt;height:14.95pt" o:ole="">
             <v:imagedata r:id="rId12" o:title=""/>
           </v:shape>
-          <o:OLEObject Type="Embed" ProgID="Equation.DSMT4" ShapeID="_x0000_i1027" DrawAspect="Content" ObjectID="_1658246430" r:id="rId13"/>
+          <o:OLEObject Type="Embed" ProgID="Equation.DSMT4" ShapeID="_x0000_i1027" DrawAspect="Content" ObjectID="_1658650297" r:id="rId13"/>
         </w:object>
       </w:r>
       <w:r>
@@ -2031,10 +2075,10 @@
           <w:shd w:val="clear" w:color="auto" w:fill="FFFFFF"/>
         </w:rPr>
         <w:object w:dxaOrig="5840" w:dyaOrig="700" w14:anchorId="56C13628">
-          <v:shape id="_x0000_i1028" type="#_x0000_t75" style="width:291.9pt;height:34.95pt" o:ole="">
+          <v:shape id="_x0000_i1028" type="#_x0000_t75" style="width:292pt;height:34.95pt" o:ole="">
             <v:imagedata r:id="rId14" o:title=""/>
           </v:shape>
-          <o:OLEObject Type="Embed" ProgID="Equation.DSMT4" ShapeID="_x0000_i1028" DrawAspect="Content" ObjectID="_1658246431" r:id="rId15"/>
+          <o:OLEObject Type="Embed" ProgID="Equation.DSMT4" ShapeID="_x0000_i1028" DrawAspect="Content" ObjectID="_1658650298" r:id="rId15"/>
         </w:object>
       </w:r>
     </w:p>
@@ -2256,7 +2300,7 @@
           <v:shape id="_x0000_i1029" type="#_x0000_t75" style="width:113pt;height:74.85pt" o:ole="">
             <v:imagedata r:id="rId16" o:title=""/>
           </v:shape>
-          <o:OLEObject Type="Embed" ProgID="Equation.DSMT4" ShapeID="_x0000_i1029" DrawAspect="Content" ObjectID="_1658246432" r:id="rId17"/>
+          <o:OLEObject Type="Embed" ProgID="Equation.DSMT4" ShapeID="_x0000_i1029" DrawAspect="Content" ObjectID="_1658650299" r:id="rId17"/>
         </w:object>
       </w:r>
     </w:p>
@@ -2296,10 +2340,10 @@
           <w:position w:val="-250"/>
         </w:rPr>
         <w:object w:dxaOrig="7020" w:dyaOrig="5120" w14:anchorId="28F99418">
-          <v:shape id="_x0000_i1030" type="#_x0000_t75" style="width:351.1pt;height:255.9pt" o:ole="">
+          <v:shape id="_x0000_i1030" type="#_x0000_t75" style="width:351pt;height:256pt" o:ole="">
             <v:imagedata r:id="rId18" o:title=""/>
           </v:shape>
-          <o:OLEObject Type="Embed" ProgID="Equation.DSMT4" ShapeID="_x0000_i1030" DrawAspect="Content" ObjectID="_1658246433" r:id="rId19"/>
+          <o:OLEObject Type="Embed" ProgID="Equation.DSMT4" ShapeID="_x0000_i1030" DrawAspect="Content" ObjectID="_1658650300" r:id="rId19"/>
         </w:object>
       </w:r>
     </w:p>
@@ -2370,6 +2414,7 @@
         </w:rPr>
         <w:t>"</w:t>
       </w:r>
+      <w:proofErr w:type="spellStart"/>
       <w:r>
         <w:rPr>
           <w:rFonts w:cstheme="minorHAnsi"/>
@@ -2380,6 +2425,7 @@
         </w:rPr>
         <w:t>Gurobi</w:t>
       </w:r>
+      <w:proofErr w:type="spellEnd"/>
       <w:r>
         <w:rPr>
           <w:rFonts w:cstheme="minorHAnsi"/>
@@ -2445,10 +2491,10 @@
           <w:position w:val="-20"/>
         </w:rPr>
         <w:object w:dxaOrig="2020" w:dyaOrig="520" w14:anchorId="05289631">
-          <v:shape id="_x0000_i1031" type="#_x0000_t75" style="width:100.85pt;height:26pt" o:ole="">
+          <v:shape id="_x0000_i1031" type="#_x0000_t75" style="width:100.9pt;height:26pt" o:ole="">
             <v:imagedata r:id="rId20" o:title=""/>
           </v:shape>
-          <o:OLEObject Type="Embed" ProgID="Equation.DSMT4" ShapeID="_x0000_i1031" DrawAspect="Content" ObjectID="_1658246434" r:id="rId21"/>
+          <o:OLEObject Type="Embed" ProgID="Equation.DSMT4" ShapeID="_x0000_i1031" DrawAspect="Content" ObjectID="_1658650301" r:id="rId21"/>
         </w:object>
       </w:r>
       <w:r>
@@ -2466,10 +2512,10 @@
           <w:position w:val="-20"/>
         </w:rPr>
         <w:object w:dxaOrig="2040" w:dyaOrig="520" w14:anchorId="0116986B">
-          <v:shape id="_x0000_i1032" type="#_x0000_t75" style="width:101.95pt;height:26pt" o:ole="">
+          <v:shape id="_x0000_i1032" type="#_x0000_t75" style="width:102pt;height:26pt" o:ole="">
             <v:imagedata r:id="rId22" o:title=""/>
           </v:shape>
-          <o:OLEObject Type="Embed" ProgID="Equation.DSMT4" ShapeID="_x0000_i1032" DrawAspect="Content" ObjectID="_1658246435" r:id="rId23"/>
+          <o:OLEObject Type="Embed" ProgID="Equation.DSMT4" ShapeID="_x0000_i1032" DrawAspect="Content" ObjectID="_1658650302" r:id="rId23"/>
         </w:object>
       </w:r>
       <w:r>
@@ -2709,7 +2755,7 @@
           <v:shape id="_x0000_i1033" type="#_x0000_t75" style="width:12.1pt;height:16.05pt" o:ole="">
             <v:imagedata r:id="rId24" o:title=""/>
           </v:shape>
-          <o:OLEObject Type="Embed" ProgID="Equation.DSMT4" ShapeID="_x0000_i1033" DrawAspect="Content" ObjectID="_1658246436" r:id="rId25"/>
+          <o:OLEObject Type="Embed" ProgID="Equation.DSMT4" ShapeID="_x0000_i1033" DrawAspect="Content" ObjectID="_1658650303" r:id="rId25"/>
         </w:object>
       </w:r>
       <w:r>
@@ -2738,10 +2784,10 @@
           <w:position w:val="-50"/>
         </w:rPr>
         <w:object w:dxaOrig="7440" w:dyaOrig="1120" w14:anchorId="65FBCBB9">
-          <v:shape id="_x0000_i1034" type="#_x0000_t75" style="width:406.7pt;height:61.3pt" o:ole="">
+          <v:shape id="_x0000_i1034" type="#_x0000_t75" style="width:406.6pt;height:61.3pt" o:ole="">
             <v:imagedata r:id="rId26" o:title=""/>
           </v:shape>
-          <o:OLEObject Type="Embed" ProgID="Equation.DSMT4" ShapeID="_x0000_i1034" DrawAspect="Content" ObjectID="_1658246437" r:id="rId27"/>
+          <o:OLEObject Type="Embed" ProgID="Equation.DSMT4" ShapeID="_x0000_i1034" DrawAspect="Content" ObjectID="_1658650304" r:id="rId27"/>
         </w:object>
       </w:r>
     </w:p>
@@ -2760,10 +2806,10 @@
           <w:position w:val="-92"/>
         </w:rPr>
         <w:object w:dxaOrig="8540" w:dyaOrig="1960" w14:anchorId="6FB04EE9">
-          <v:shape id="_x0000_i1035" type="#_x0000_t75" style="width:430.95pt;height:98.4pt" o:ole="">
+          <v:shape id="_x0000_i1035" type="#_x0000_t75" style="width:430.85pt;height:98.4pt" o:ole="">
             <v:imagedata r:id="rId28" o:title=""/>
           </v:shape>
-          <o:OLEObject Type="Embed" ProgID="Equation.DSMT4" ShapeID="_x0000_i1035" DrawAspect="Content" ObjectID="_1658246438" r:id="rId29"/>
+          <o:OLEObject Type="Embed" ProgID="Equation.DSMT4" ShapeID="_x0000_i1035" DrawAspect="Content" ObjectID="_1658650305" r:id="rId29"/>
         </w:object>
       </w:r>
     </w:p>
@@ -2856,10 +2902,10 @@
           <w:position w:val="-46"/>
         </w:rPr>
         <w:object w:dxaOrig="2540" w:dyaOrig="1040" w14:anchorId="1535CABD">
-          <v:shape id="_x0000_i1036" type="#_x0000_t75" style="width:126.9pt;height:52.05pt" o:ole="">
+          <v:shape id="_x0000_i1036" type="#_x0000_t75" style="width:126.85pt;height:52.05pt" o:ole="">
             <v:imagedata r:id="rId30" o:title=""/>
           </v:shape>
-          <o:OLEObject Type="Embed" ProgID="Equation.DSMT4" ShapeID="_x0000_i1036" DrawAspect="Content" ObjectID="_1658246439" r:id="rId31"/>
+          <o:OLEObject Type="Embed" ProgID="Equation.DSMT4" ShapeID="_x0000_i1036" DrawAspect="Content" ObjectID="_1658650306" r:id="rId31"/>
         </w:object>
       </w:r>
     </w:p>
@@ -2882,7 +2928,7 @@
           <v:shape id="_x0000_i1037" type="#_x0000_t75" style="width:168.95pt;height:82pt" o:ole="">
             <v:imagedata r:id="rId32" o:title=""/>
           </v:shape>
-          <o:OLEObject Type="Embed" ProgID="Equation.DSMT4" ShapeID="_x0000_i1037" DrawAspect="Content" ObjectID="_1658246440" r:id="rId33"/>
+          <o:OLEObject Type="Embed" ProgID="Equation.DSMT4" ShapeID="_x0000_i1037" DrawAspect="Content" ObjectID="_1658650307" r:id="rId33"/>
         </w:object>
       </w:r>
     </w:p>
@@ -2915,7 +2961,7 @@
           <v:shape id="_x0000_i1038" type="#_x0000_t75" style="width:141.85pt;height:19.95pt" o:ole="">
             <v:imagedata r:id="rId34" o:title=""/>
           </v:shape>
-          <o:OLEObject Type="Embed" ProgID="Equation.DSMT4" ShapeID="_x0000_i1038" DrawAspect="Content" ObjectID="_1658246441" r:id="rId35"/>
+          <o:OLEObject Type="Embed" ProgID="Equation.DSMT4" ShapeID="_x0000_i1038" DrawAspect="Content" ObjectID="_1658650308" r:id="rId35"/>
         </w:object>
       </w:r>
     </w:p>
@@ -2938,7 +2984,7 @@
           <v:shape id="_x0000_i1039" type="#_x0000_t75" style="width:118pt;height:58.1pt" o:ole="">
             <v:imagedata r:id="rId36" o:title=""/>
           </v:shape>
-          <o:OLEObject Type="Embed" ProgID="Equation.DSMT4" ShapeID="_x0000_i1039" DrawAspect="Content" ObjectID="_1658246442" r:id="rId37"/>
+          <o:OLEObject Type="Embed" ProgID="Equation.DSMT4" ShapeID="_x0000_i1039" DrawAspect="Content" ObjectID="_1658650309" r:id="rId37"/>
         </w:object>
       </w:r>
     </w:p>
@@ -2968,10 +3014,10 @@
           <w:szCs w:val="24"/>
         </w:rPr>
         <w:object w:dxaOrig="2020" w:dyaOrig="520" w14:anchorId="7CAF4573">
-          <v:shape id="_x0000_i1040" type="#_x0000_t75" style="width:100.85pt;height:26pt" o:ole="">
+          <v:shape id="_x0000_i1040" type="#_x0000_t75" style="width:100.9pt;height:26pt" o:ole="">
             <v:imagedata r:id="rId20" o:title=""/>
           </v:shape>
-          <o:OLEObject Type="Embed" ProgID="Equation.DSMT4" ShapeID="_x0000_i1040" DrawAspect="Content" ObjectID="_1658246443" r:id="rId38"/>
+          <o:OLEObject Type="Embed" ProgID="Equation.DSMT4" ShapeID="_x0000_i1040" DrawAspect="Content" ObjectID="_1658650310" r:id="rId38"/>
         </w:object>
       </w:r>
       <w:r>
@@ -2992,10 +3038,10 @@
           <w:szCs w:val="24"/>
         </w:rPr>
         <w:object w:dxaOrig="2020" w:dyaOrig="520" w14:anchorId="49790FC8">
-          <v:shape id="_x0000_i1041" type="#_x0000_t75" style="width:100.85pt;height:26pt" o:ole="">
+          <v:shape id="_x0000_i1041" type="#_x0000_t75" style="width:100.9pt;height:26pt" o:ole="">
             <v:imagedata r:id="rId39" o:title=""/>
           </v:shape>
-          <o:OLEObject Type="Embed" ProgID="Equation.DSMT4" ShapeID="_x0000_i1041" DrawAspect="Content" ObjectID="_1658246444" r:id="rId40"/>
+          <o:OLEObject Type="Embed" ProgID="Equation.DSMT4" ShapeID="_x0000_i1041" DrawAspect="Content" ObjectID="_1658650311" r:id="rId40"/>
         </w:object>
       </w:r>
       <w:r>
@@ -3029,7 +3075,7 @@
           <v:shape id="_x0000_i1042" type="#_x0000_t75" style="width:29.95pt;height:18.2pt" o:ole="">
             <v:imagedata r:id="rId41" o:title=""/>
           </v:shape>
-          <o:OLEObject Type="Embed" ProgID="Equation.DSMT4" ShapeID="_x0000_i1042" DrawAspect="Content" ObjectID="_1658246445" r:id="rId42"/>
+          <o:OLEObject Type="Embed" ProgID="Equation.DSMT4" ShapeID="_x0000_i1042" DrawAspect="Content" ObjectID="_1658650312" r:id="rId42"/>
         </w:object>
       </w:r>
       <w:r>
@@ -3061,7 +3107,7 @@
           <v:shape id="_x0000_i1043" type="#_x0000_t75" style="width:18.9pt;height:16.05pt" o:ole="">
             <v:imagedata r:id="rId43" o:title=""/>
           </v:shape>
-          <o:OLEObject Type="Embed" ProgID="Equation.DSMT4" ShapeID="_x0000_i1043" DrawAspect="Content" ObjectID="_1658246446" r:id="rId44"/>
+          <o:OLEObject Type="Embed" ProgID="Equation.DSMT4" ShapeID="_x0000_i1043" DrawAspect="Content" ObjectID="_1658650313" r:id="rId44"/>
         </w:object>
       </w:r>
       <w:r>
@@ -3083,7 +3129,7 @@
           <v:shape id="_x0000_i1044" type="#_x0000_t75" style="width:82pt;height:27.1pt" o:ole="">
             <v:imagedata r:id="rId45" o:title=""/>
           </v:shape>
-          <o:OLEObject Type="Embed" ProgID="Equation.DSMT4" ShapeID="_x0000_i1044" DrawAspect="Content" ObjectID="_1658246447" r:id="rId46"/>
+          <o:OLEObject Type="Embed" ProgID="Equation.DSMT4" ShapeID="_x0000_i1044" DrawAspect="Content" ObjectID="_1658650314" r:id="rId46"/>
         </w:object>
       </w:r>
       <w:r>
@@ -3105,7 +3151,7 @@
           <v:shape id="_x0000_i1045" type="#_x0000_t75" style="width:39.9pt;height:19.95pt" o:ole="">
             <v:imagedata r:id="rId47" o:title=""/>
           </v:shape>
-          <o:OLEObject Type="Embed" ProgID="Equation.DSMT4" ShapeID="_x0000_i1045" DrawAspect="Content" ObjectID="_1658246448" r:id="rId48"/>
+          <o:OLEObject Type="Embed" ProgID="Equation.DSMT4" ShapeID="_x0000_i1045" DrawAspect="Content" ObjectID="_1658650315" r:id="rId48"/>
         </w:object>
       </w:r>
       <w:r>
@@ -3127,7 +3173,7 @@
           <v:shape id="_x0000_i1046" type="#_x0000_t75" style="width:6.75pt;height:12.85pt" o:ole="">
             <v:imagedata r:id="rId49" o:title=""/>
           </v:shape>
-          <o:OLEObject Type="Embed" ProgID="Equation.DSMT4" ShapeID="_x0000_i1046" DrawAspect="Content" ObjectID="_1658246449" r:id="rId50"/>
+          <o:OLEObject Type="Embed" ProgID="Equation.DSMT4" ShapeID="_x0000_i1046" DrawAspect="Content" ObjectID="_1658650316" r:id="rId50"/>
         </w:object>
       </w:r>
       <w:r>
@@ -3149,7 +3195,7 @@
           <v:shape id="_x0000_i1047" type="#_x0000_t75" style="width:10pt;height:14.95pt" o:ole="">
             <v:imagedata r:id="rId51" o:title=""/>
           </v:shape>
-          <o:OLEObject Type="Embed" ProgID="Equation.DSMT4" ShapeID="_x0000_i1047" DrawAspect="Content" ObjectID="_1658246450" r:id="rId52"/>
+          <o:OLEObject Type="Embed" ProgID="Equation.DSMT4" ShapeID="_x0000_i1047" DrawAspect="Content" ObjectID="_1658650317" r:id="rId52"/>
         </w:object>
       </w:r>
       <w:r>
@@ -3171,7 +3217,7 @@
           <v:shape id="_x0000_i1048" type="#_x0000_t75" style="width:29.95pt;height:18.2pt" o:ole="">
             <v:imagedata r:id="rId41" o:title=""/>
           </v:shape>
-          <o:OLEObject Type="Embed" ProgID="Equation.DSMT4" ShapeID="_x0000_i1048" DrawAspect="Content" ObjectID="_1658246451" r:id="rId53"/>
+          <o:OLEObject Type="Embed" ProgID="Equation.DSMT4" ShapeID="_x0000_i1048" DrawAspect="Content" ObjectID="_1658650318" r:id="rId53"/>
         </w:object>
       </w:r>
       <w:r>
@@ -3234,7 +3280,7 @@
           <v:shape id="_x0000_i1049" type="#_x0000_t75" style="width:12.85pt;height:12.85pt" o:ole="">
             <v:imagedata r:id="rId54" o:title=""/>
           </v:shape>
-          <o:OLEObject Type="Embed" ProgID="Equation.DSMT4" ShapeID="_x0000_i1049" DrawAspect="Content" ObjectID="_1658246452" r:id="rId55"/>
+          <o:OLEObject Type="Embed" ProgID="Equation.DSMT4" ShapeID="_x0000_i1049" DrawAspect="Content" ObjectID="_1658650319" r:id="rId55"/>
         </w:object>
       </w:r>
       <w:r>
@@ -3499,6 +3545,9 @@
     </w:p>
     <w:p>
       <w:r>
+        <w:rPr>
+          <w:noProof/>
+        </w:rPr>
         <w:lastRenderedPageBreak/>
         <w:drawing>
           <wp:inline distT="0" distB="0" distL="0" distR="0" wp14:anchorId="0A7287B0" wp14:editId="0AC356B7">
@@ -3785,6 +3834,9 @@
     </w:p>
     <w:p>
       <w:r>
+        <w:rPr>
+          <w:noProof/>
+        </w:rPr>
         <w:lastRenderedPageBreak/>
         <w:drawing>
           <wp:inline distT="0" distB="0" distL="0" distR="0" wp14:anchorId="3E242EE6" wp14:editId="3C807117">
@@ -3910,7 +3962,39 @@
           <w:sz w:val="24"/>
           <w:szCs w:val="24"/>
         </w:rPr>
-        <w:t>Valadarsky, A., Schapira, M., Shahaf, D., &amp; Tamar, A. (2017, November). Learning to route. In Proceedings of the 16th ACM workshop on hot topics in networks (pp. 185-191).</w:t>
+        <w:t xml:space="preserve">Valadarsky, A., </w:t>
+      </w:r>
+      <w:proofErr w:type="spellStart"/>
+      <w:r>
+        <w:rPr>
+          <w:sz w:val="24"/>
+          <w:szCs w:val="24"/>
+        </w:rPr>
+        <w:t>Schapira</w:t>
+      </w:r>
+      <w:proofErr w:type="spellEnd"/>
+      <w:r>
+        <w:rPr>
+          <w:sz w:val="24"/>
+          <w:szCs w:val="24"/>
+        </w:rPr>
+        <w:t xml:space="preserve">, M., </w:t>
+      </w:r>
+      <w:proofErr w:type="spellStart"/>
+      <w:r>
+        <w:rPr>
+          <w:sz w:val="24"/>
+          <w:szCs w:val="24"/>
+        </w:rPr>
+        <w:t>Shahaf</w:t>
+      </w:r>
+      <w:proofErr w:type="spellEnd"/>
+      <w:r>
+        <w:rPr>
+          <w:sz w:val="24"/>
+          <w:szCs w:val="24"/>
+        </w:rPr>
+        <w:t>, D., &amp; Tamar, A. (2017, November). Learning to route. In Proceedings of the 16th ACM workshop on hot topics in networks (pp. 185-191).</w:t>
       </w:r>
     </w:p>
     <w:p>
@@ -3959,7 +4043,23 @@
           <w:sz w:val="24"/>
           <w:szCs w:val="24"/>
         </w:rPr>
-        <w:t>Azar, Y., Cohen, E., Fiat, A., Kaplan, H., &amp; Räcke, H. (2004). Optimal oblivious routing in polynomial time. Journal of Computer and System Sciences, 69(3), 383-394.</w:t>
+        <w:t xml:space="preserve">Azar, Y., Cohen, E., Fiat, A., Kaplan, H., &amp; </w:t>
+      </w:r>
+      <w:proofErr w:type="spellStart"/>
+      <w:r>
+        <w:rPr>
+          <w:sz w:val="24"/>
+          <w:szCs w:val="24"/>
+        </w:rPr>
+        <w:t>Räcke</w:t>
+      </w:r>
+      <w:proofErr w:type="spellEnd"/>
+      <w:r>
+        <w:rPr>
+          <w:sz w:val="24"/>
+          <w:szCs w:val="24"/>
+        </w:rPr>
+        <w:t>, H. (2004). Optimal oblivious routing in polynomial time. Journal of Computer and System Sciences, 69(3), 383-394.</w:t>
       </w:r>
       <w:r>
         <w:rPr>

</xml_diff>